<commit_message>
Sprint 3 with loose and win screen
</commit_message>
<xml_diff>
--- a/Fiche_projet/Doc_2048_Jaccard.John.docx
+++ b/Fiche_projet/Doc_2048_Jaccard.John.docx
@@ -2577,8 +2577,6 @@
       <w:r>
         <w:t>:</w:t>
       </w:r>
-      <w:bookmarkStart w:id="0" w:name="_GoBack"/>
-      <w:bookmarkEnd w:id="0"/>
       <w:r>
         <w:br/>
         <w:t>Toutes les parties en italique bleu (comme celle-ci)</w:t>
@@ -2669,12 +2667,12 @@
       <w:pPr>
         <w:pStyle w:val="Titre1"/>
       </w:pPr>
-      <w:bookmarkStart w:id="1" w:name="_Toc128730315"/>
+      <w:bookmarkStart w:id="0" w:name="_Toc128730315"/>
       <w:r>
         <w:lastRenderedPageBreak/>
         <w:t>Introduction</w:t>
       </w:r>
-      <w:bookmarkEnd w:id="1"/>
+      <w:bookmarkEnd w:id="0"/>
     </w:p>
     <w:p>
       <w:pPr>
@@ -2684,7 +2682,7 @@
           <w:iCs/>
         </w:rPr>
       </w:pPr>
-      <w:bookmarkStart w:id="2" w:name="_Toc128730316"/>
+      <w:bookmarkStart w:id="1" w:name="_Toc128730316"/>
       <w:r>
         <w:rPr>
           <w:i w:val="0"/>
@@ -2692,7 +2690,7 @@
         </w:rPr>
         <w:t>Cadre, description et motivation</w:t>
       </w:r>
-      <w:bookmarkEnd w:id="2"/>
+      <w:bookmarkEnd w:id="1"/>
     </w:p>
     <w:p>
       <w:r>
@@ -2716,6 +2714,9 @@
       <w:r>
         <w:t xml:space="preserve"> 2048</w:t>
       </w:r>
+      <w:r>
+        <w:t>.</w:t>
+      </w:r>
     </w:p>
     <w:p>
       <w:pPr>
@@ -2734,6 +2735,14 @@
         <w:rPr>
           <w:color w:val="auto"/>
         </w:rPr>
+        <w:t>s</w:t>
+      </w:r>
+      <w:bookmarkStart w:id="2" w:name="_GoBack"/>
+      <w:bookmarkEnd w:id="2"/>
+      <w:r>
+        <w:rPr>
+          <w:color w:val="auto"/>
+        </w:rPr>
         <w:t xml:space="preserve"> qui sont </w:t>
       </w:r>
       <w:proofErr w:type="spellStart"/>
@@ -2748,7 +2757,19 @@
         <w:rPr>
           <w:color w:val="auto"/>
         </w:rPr>
-        <w:t xml:space="preserve"> découpé en étapes</w:t>
+        <w:t xml:space="preserve"> découpé</w:t>
+      </w:r>
+      <w:r>
+        <w:rPr>
+          <w:color w:val="auto"/>
+        </w:rPr>
+        <w:t>s</w:t>
+      </w:r>
+      <w:r>
+        <w:rPr>
+          <w:color w:val="auto"/>
+        </w:rPr>
+        <w:t xml:space="preserve"> en étapes</w:t>
       </w:r>
       <w:r>
         <w:rPr>
@@ -3418,10 +3439,10 @@
           <w:iCs/>
         </w:rPr>
       </w:pPr>
-      <w:bookmarkStart w:id="17" w:name="_Toc25553317"/>
-      <w:bookmarkStart w:id="18" w:name="_Toc71691022"/>
-      <w:bookmarkStart w:id="19" w:name="_Ref254352701"/>
-      <w:bookmarkStart w:id="20" w:name="_Toc128730325"/>
+      <w:bookmarkStart w:id="17" w:name="_Toc128730325"/>
+      <w:bookmarkStart w:id="18" w:name="_Toc25553317"/>
+      <w:bookmarkStart w:id="19" w:name="_Toc71691022"/>
+      <w:bookmarkStart w:id="20" w:name="_Ref254352701"/>
       <w:r>
         <w:rPr>
           <w:i w:val="0"/>
@@ -3429,7 +3450,7 @@
         </w:rPr>
         <w:t>Vue d’ensemble</w:t>
       </w:r>
-      <w:bookmarkEnd w:id="20"/>
+      <w:bookmarkEnd w:id="17"/>
     </w:p>
     <w:p>
       <w:pPr>
@@ -3614,13 +3635,7 @@
         <w:rPr>
           <w:color w:val="auto"/>
         </w:rPr>
-        <w:t xml:space="preserve">Application de tasse </w:t>
-      </w:r>
-      <w:r>
-        <w:rPr>
-          <w:color w:val="auto"/>
-        </w:rPr>
-        <w:t>Cette section contient au minimum deux sous-sections qui décrivent chacune un élément technique précis, qui n’est pas évident et qui sert à comprendre le détail de fonctionnement du système.</w:t>
+        <w:t>Application de tasse Cette section contient au minimum deux sous-sections qui décrivent chacune un élément technique précis, qui n’est pas évident et qui sert à comprendre le détail de fonctionnement du système.</w:t>
       </w:r>
     </w:p>
     <w:p>
@@ -3864,9 +3879,9 @@
         <w:t xml:space="preserve"> lignes ou colonnes</w:t>
       </w:r>
     </w:p>
-    <w:bookmarkEnd w:id="17"/>
     <w:bookmarkEnd w:id="18"/>
     <w:bookmarkEnd w:id="19"/>
+    <w:bookmarkEnd w:id="20"/>
     <w:p>
       <w:pPr>
         <w:pStyle w:val="Help"/>
@@ -3920,13 +3935,13 @@
       <w:pPr>
         <w:pStyle w:val="Titre1"/>
       </w:pPr>
-      <w:bookmarkStart w:id="23" w:name="_Toc25553321"/>
-      <w:bookmarkStart w:id="24" w:name="_Toc71691025"/>
-      <w:bookmarkStart w:id="25" w:name="_Toc128730328"/>
+      <w:bookmarkStart w:id="23" w:name="_Toc128730328"/>
+      <w:bookmarkStart w:id="24" w:name="_Toc25553321"/>
+      <w:bookmarkStart w:id="25" w:name="_Toc71691025"/>
       <w:r>
         <w:t>Tests</w:t>
       </w:r>
-      <w:bookmarkEnd w:id="25"/>
+      <w:bookmarkEnd w:id="23"/>
     </w:p>
     <w:p>
       <w:pPr>
@@ -3951,7 +3966,7 @@
         </w:rPr>
         <w:t>est</w:t>
       </w:r>
-      <w:bookmarkEnd w:id="23"/>
+      <w:bookmarkEnd w:id="24"/>
       <w:r>
         <w:rPr>
           <w:i w:val="0"/>
@@ -3959,7 +3974,7 @@
         </w:rPr>
         <w:t>s effectués</w:t>
       </w:r>
-      <w:bookmarkEnd w:id="24"/>
+      <w:bookmarkEnd w:id="25"/>
       <w:bookmarkEnd w:id="26"/>
     </w:p>
     <w:p>
@@ -4918,7 +4933,7 @@
         <w:rStyle w:val="Numrodepage"/>
         <w:noProof/>
       </w:rPr>
-      <w:t>6</w:t>
+      <w:t>3</w:t>
     </w:r>
     <w:r>
       <w:rPr>
@@ -4951,7 +4966,7 @@
       <w:rPr>
         <w:noProof/>
       </w:rPr>
-      <w:t>03/03/2023 08:32:00</w:t>
+      <w:t>03/03/2023 10:05:00</w:t>
     </w:r>
     <w:r>
       <w:rPr>

</xml_diff>

<commit_message>
Sprint 3 avec debug mode
</commit_message>
<xml_diff>
--- a/Fiche_projet/Doc_2048_Jaccard.John.docx
+++ b/Fiche_projet/Doc_2048_Jaccard.John.docx
@@ -2737,8 +2737,6 @@
         </w:rPr>
         <w:t>s</w:t>
       </w:r>
-      <w:bookmarkStart w:id="2" w:name="_GoBack"/>
-      <w:bookmarkEnd w:id="2"/>
       <w:r>
         <w:rPr>
           <w:color w:val="auto"/>
@@ -2808,7 +2806,7 @@
           <w:iCs/>
         </w:rPr>
       </w:pPr>
-      <w:bookmarkStart w:id="3" w:name="_Toc128730317"/>
+      <w:bookmarkStart w:id="2" w:name="_Toc128730317"/>
       <w:r>
         <w:rPr>
           <w:i w:val="0"/>
@@ -2816,7 +2814,7 @@
         </w:rPr>
         <w:t>Objectifs</w:t>
       </w:r>
-      <w:bookmarkEnd w:id="3"/>
+      <w:bookmarkEnd w:id="2"/>
     </w:p>
     <w:p>
       <w:pPr>
@@ -2862,7 +2860,7 @@
           <w:iCs/>
         </w:rPr>
       </w:pPr>
-      <w:bookmarkStart w:id="4" w:name="_Toc128730318"/>
+      <w:bookmarkStart w:id="3" w:name="_Toc128730318"/>
       <w:r>
         <w:rPr>
           <w:i w:val="0"/>
@@ -2877,7 +2875,7 @@
         </w:rPr>
         <w:t xml:space="preserve"> initiale</w:t>
       </w:r>
-      <w:bookmarkEnd w:id="4"/>
+      <w:bookmarkEnd w:id="3"/>
     </w:p>
     <w:p>
       <w:pPr>
@@ -2976,11 +2974,11 @@
       <w:pPr>
         <w:pStyle w:val="Titre1"/>
       </w:pPr>
-      <w:bookmarkStart w:id="5" w:name="_Toc128730319"/>
+      <w:bookmarkStart w:id="4" w:name="_Toc128730319"/>
       <w:r>
         <w:t>Analyse</w:t>
       </w:r>
-      <w:bookmarkEnd w:id="5"/>
+      <w:bookmarkEnd w:id="4"/>
     </w:p>
     <w:p>
       <w:pPr>
@@ -2989,8 +2987,8 @@
           <w:color w:val="000000" w:themeColor="text1"/>
         </w:rPr>
       </w:pPr>
-      <w:bookmarkStart w:id="6" w:name="_Toc25553307"/>
-      <w:bookmarkStart w:id="7" w:name="_Toc71691011"/>
+      <w:bookmarkStart w:id="5" w:name="_Toc25553307"/>
+      <w:bookmarkStart w:id="6" w:name="_Toc71691011"/>
       <w:r>
         <w:rPr>
           <w:color w:val="000000" w:themeColor="text1"/>
@@ -3054,9 +3052,9 @@
           <w:iCs/>
         </w:rPr>
       </w:pPr>
-      <w:bookmarkStart w:id="8" w:name="_Toc128730320"/>
+      <w:bookmarkStart w:id="7" w:name="_Toc128730320"/>
+      <w:bookmarkEnd w:id="5"/>
       <w:bookmarkEnd w:id="6"/>
-      <w:bookmarkEnd w:id="7"/>
       <w:r>
         <w:rPr>
           <w:i w:val="0"/>
@@ -3064,7 +3062,7 @@
         </w:rPr>
         <w:t>Maquette</w:t>
       </w:r>
-      <w:bookmarkEnd w:id="8"/>
+      <w:bookmarkEnd w:id="7"/>
     </w:p>
     <w:p>
       <w:r>
@@ -3167,7 +3165,7 @@
           <w:iCs/>
         </w:rPr>
       </w:pPr>
-      <w:bookmarkStart w:id="9" w:name="_Toc71691012"/>
+      <w:bookmarkStart w:id="8" w:name="_Toc71691012"/>
     </w:p>
     <w:p>
       <w:pPr>
@@ -3177,8 +3175,8 @@
           <w:iCs/>
         </w:rPr>
       </w:pPr>
-      <w:bookmarkStart w:id="10" w:name="_Toc125451216"/>
-      <w:bookmarkStart w:id="11" w:name="_Toc128730321"/>
+      <w:bookmarkStart w:id="9" w:name="_Toc125451216"/>
+      <w:bookmarkStart w:id="10" w:name="_Toc128730321"/>
       <w:r>
         <w:rPr>
           <w:i w:val="0"/>
@@ -3186,8 +3184,8 @@
         </w:rPr>
         <w:t>Stories / tests d’acceptation</w:t>
       </w:r>
+      <w:bookmarkEnd w:id="9"/>
       <w:bookmarkEnd w:id="10"/>
-      <w:bookmarkEnd w:id="11"/>
     </w:p>
     <w:p>
       <w:pPr>
@@ -3219,7 +3217,7 @@
           <w:iCs/>
         </w:rPr>
       </w:pPr>
-      <w:bookmarkStart w:id="12" w:name="_Toc128730322"/>
+      <w:bookmarkStart w:id="11" w:name="_Toc128730322"/>
       <w:r>
         <w:rPr>
           <w:i w:val="0"/>
@@ -3227,8 +3225,8 @@
         </w:rPr>
         <w:t>Stratégie de test</w:t>
       </w:r>
-      <w:bookmarkEnd w:id="9"/>
-      <w:bookmarkEnd w:id="12"/>
+      <w:bookmarkEnd w:id="8"/>
+      <w:bookmarkEnd w:id="11"/>
     </w:p>
     <w:p>
       <w:pPr>
@@ -3340,9 +3338,9 @@
           <w:iCs/>
         </w:rPr>
       </w:pPr>
-      <w:bookmarkStart w:id="13" w:name="_Toc25553309"/>
-      <w:bookmarkStart w:id="14" w:name="_Toc71691014"/>
-      <w:bookmarkStart w:id="15" w:name="_Toc128730323"/>
+      <w:bookmarkStart w:id="12" w:name="_Toc25553309"/>
+      <w:bookmarkStart w:id="13" w:name="_Toc71691014"/>
+      <w:bookmarkStart w:id="14" w:name="_Toc128730323"/>
       <w:r>
         <w:rPr>
           <w:i w:val="0"/>
@@ -3350,9 +3348,9 @@
         </w:rPr>
         <w:t>Budget</w:t>
       </w:r>
+      <w:bookmarkEnd w:id="12"/>
       <w:bookmarkEnd w:id="13"/>
       <w:bookmarkEnd w:id="14"/>
-      <w:bookmarkEnd w:id="15"/>
     </w:p>
     <w:p>
       <w:pPr>
@@ -3425,11 +3423,11 @@
           <w:tab w:val="num" w:pos="360"/>
         </w:tabs>
       </w:pPr>
-      <w:bookmarkStart w:id="16" w:name="_Toc128730324"/>
+      <w:bookmarkStart w:id="15" w:name="_Toc128730324"/>
       <w:r>
         <w:t>Implémentation</w:t>
       </w:r>
-      <w:bookmarkEnd w:id="16"/>
+      <w:bookmarkEnd w:id="15"/>
     </w:p>
     <w:p>
       <w:pPr>
@@ -3439,10 +3437,10 @@
           <w:iCs/>
         </w:rPr>
       </w:pPr>
-      <w:bookmarkStart w:id="17" w:name="_Toc128730325"/>
-      <w:bookmarkStart w:id="18" w:name="_Toc25553317"/>
-      <w:bookmarkStart w:id="19" w:name="_Toc71691022"/>
-      <w:bookmarkStart w:id="20" w:name="_Ref254352701"/>
+      <w:bookmarkStart w:id="16" w:name="_Toc128730325"/>
+      <w:bookmarkStart w:id="17" w:name="_Toc25553317"/>
+      <w:bookmarkStart w:id="18" w:name="_Toc71691022"/>
+      <w:bookmarkStart w:id="19" w:name="_Ref254352701"/>
       <w:r>
         <w:rPr>
           <w:i w:val="0"/>
@@ -3450,7 +3448,7 @@
         </w:rPr>
         <w:t>Vue d’ensemble</w:t>
       </w:r>
-      <w:bookmarkEnd w:id="17"/>
+      <w:bookmarkEnd w:id="16"/>
     </w:p>
     <w:p>
       <w:pPr>
@@ -3519,7 +3517,7 @@
           <w:iCs/>
         </w:rPr>
       </w:pPr>
-      <w:bookmarkStart w:id="21" w:name="_Toc128730326"/>
+      <w:bookmarkStart w:id="20" w:name="_Toc128730326"/>
       <w:r>
         <w:rPr>
           <w:i w:val="0"/>
@@ -3527,7 +3525,7 @@
         </w:rPr>
         <w:t>Choix techniques</w:t>
       </w:r>
-      <w:bookmarkEnd w:id="21"/>
+      <w:bookmarkEnd w:id="20"/>
     </w:p>
     <w:p>
       <w:pPr>
@@ -3614,7 +3612,7 @@
           <w:iCs/>
         </w:rPr>
       </w:pPr>
-      <w:bookmarkStart w:id="22" w:name="_Toc128730327"/>
+      <w:bookmarkStart w:id="21" w:name="_Toc128730327"/>
       <w:r>
         <w:rPr>
           <w:i w:val="0"/>
@@ -3622,7 +3620,7 @@
         </w:rPr>
         <w:t>Points techniques spécifiques</w:t>
       </w:r>
-      <w:bookmarkEnd w:id="22"/>
+      <w:bookmarkEnd w:id="21"/>
     </w:p>
     <w:p>
       <w:pPr>
@@ -3879,9 +3877,9 @@
         <w:t xml:space="preserve"> lignes ou colonnes</w:t>
       </w:r>
     </w:p>
+    <w:bookmarkEnd w:id="17"/>
     <w:bookmarkEnd w:id="18"/>
     <w:bookmarkEnd w:id="19"/>
-    <w:bookmarkEnd w:id="20"/>
     <w:p>
       <w:pPr>
         <w:pStyle w:val="Help"/>
@@ -3935,13 +3933,13 @@
       <w:pPr>
         <w:pStyle w:val="Titre1"/>
       </w:pPr>
-      <w:bookmarkStart w:id="23" w:name="_Toc128730328"/>
-      <w:bookmarkStart w:id="24" w:name="_Toc25553321"/>
-      <w:bookmarkStart w:id="25" w:name="_Toc71691025"/>
+      <w:bookmarkStart w:id="22" w:name="_Toc128730328"/>
+      <w:bookmarkStart w:id="23" w:name="_Toc25553321"/>
+      <w:bookmarkStart w:id="24" w:name="_Toc71691025"/>
       <w:r>
         <w:t>Tests</w:t>
       </w:r>
-      <w:bookmarkEnd w:id="23"/>
+      <w:bookmarkEnd w:id="22"/>
     </w:p>
     <w:p>
       <w:pPr>
@@ -3951,7 +3949,7 @@
           <w:iCs/>
         </w:rPr>
       </w:pPr>
-      <w:bookmarkStart w:id="26" w:name="_Toc128730329"/>
+      <w:bookmarkStart w:id="25" w:name="_Toc128730329"/>
       <w:r>
         <w:rPr>
           <w:i w:val="0"/>
@@ -3966,7 +3964,7 @@
         </w:rPr>
         <w:t>est</w:t>
       </w:r>
-      <w:bookmarkEnd w:id="24"/>
+      <w:bookmarkEnd w:id="23"/>
       <w:r>
         <w:rPr>
           <w:i w:val="0"/>
@@ -3974,8 +3972,8 @@
         </w:rPr>
         <w:t>s effectués</w:t>
       </w:r>
+      <w:bookmarkEnd w:id="24"/>
       <w:bookmarkEnd w:id="25"/>
-      <w:bookmarkEnd w:id="26"/>
     </w:p>
     <w:p>
       <w:pPr>
@@ -4007,9 +4005,9 @@
           <w:iCs/>
         </w:rPr>
       </w:pPr>
-      <w:bookmarkStart w:id="27" w:name="_Toc25553322"/>
-      <w:bookmarkStart w:id="28" w:name="_Toc71691026"/>
-      <w:bookmarkStart w:id="29" w:name="_Toc128730330"/>
+      <w:bookmarkStart w:id="26" w:name="_Toc25553322"/>
+      <w:bookmarkStart w:id="27" w:name="_Toc71691026"/>
+      <w:bookmarkStart w:id="28" w:name="_Toc128730330"/>
       <w:r>
         <w:rPr>
           <w:i w:val="0"/>
@@ -4017,7 +4015,7 @@
         </w:rPr>
         <w:t xml:space="preserve">Erreurs </w:t>
       </w:r>
-      <w:bookmarkEnd w:id="27"/>
+      <w:bookmarkEnd w:id="26"/>
       <w:r>
         <w:rPr>
           <w:i w:val="0"/>
@@ -4025,8 +4023,8 @@
         </w:rPr>
         <w:t>restantes</w:t>
       </w:r>
+      <w:bookmarkEnd w:id="27"/>
       <w:bookmarkEnd w:id="28"/>
-      <w:bookmarkEnd w:id="29"/>
       <w:r>
         <w:rPr>
           <w:i w:val="0"/>
@@ -4039,7 +4037,7 @@
       <w:pPr>
         <w:pStyle w:val="Help"/>
       </w:pPr>
-      <w:bookmarkStart w:id="30" w:name="_Toc25553323"/>
+      <w:bookmarkStart w:id="29" w:name="_Toc25553323"/>
       <w:r>
         <w:rPr>
           <w:color w:val="auto"/>
@@ -4086,19 +4084,19 @@
           <w:tab w:val="num" w:pos="360"/>
         </w:tabs>
       </w:pPr>
-      <w:bookmarkStart w:id="31" w:name="_Toc25553328"/>
-      <w:bookmarkStart w:id="32" w:name="_Toc71703263"/>
-      <w:bookmarkStart w:id="33" w:name="_Toc128730331"/>
+      <w:bookmarkStart w:id="30" w:name="_Toc25553328"/>
+      <w:bookmarkStart w:id="31" w:name="_Toc71703263"/>
+      <w:bookmarkStart w:id="32" w:name="_Toc128730331"/>
+      <w:bookmarkEnd w:id="29"/>
+      <w:r>
+        <w:t>C</w:t>
+      </w:r>
       <w:bookmarkEnd w:id="30"/>
-      <w:r>
-        <w:t>C</w:t>
-      </w:r>
       <w:bookmarkEnd w:id="31"/>
+      <w:r>
+        <w:t>onclusions</w:t>
+      </w:r>
       <w:bookmarkEnd w:id="32"/>
-      <w:r>
-        <w:t>onclusions</w:t>
-      </w:r>
-      <w:bookmarkEnd w:id="33"/>
     </w:p>
     <w:p>
       <w:pPr>
@@ -4180,16 +4178,16 @@
           <w:tab w:val="num" w:pos="360"/>
         </w:tabs>
       </w:pPr>
-      <w:bookmarkStart w:id="34" w:name="_Toc71703264"/>
-      <w:bookmarkStart w:id="35" w:name="_Toc128730332"/>
+      <w:bookmarkStart w:id="33" w:name="_Toc71703264"/>
+      <w:bookmarkStart w:id="34" w:name="_Toc128730332"/>
       <w:r>
         <w:t>A</w:t>
       </w:r>
+      <w:bookmarkEnd w:id="33"/>
+      <w:r>
+        <w:t>nnexes</w:t>
+      </w:r>
       <w:bookmarkEnd w:id="34"/>
-      <w:r>
-        <w:t>nnexes</w:t>
-      </w:r>
-      <w:bookmarkEnd w:id="35"/>
     </w:p>
     <w:p>
       <w:pPr>
@@ -4199,8 +4197,8 @@
           <w:iCs/>
         </w:rPr>
       </w:pPr>
-      <w:bookmarkStart w:id="36" w:name="_Toc71703265"/>
-      <w:bookmarkStart w:id="37" w:name="_Toc128730333"/>
+      <w:bookmarkStart w:id="35" w:name="_Toc71703265"/>
+      <w:bookmarkStart w:id="36" w:name="_Toc128730333"/>
       <w:r>
         <w:rPr>
           <w:i w:val="0"/>
@@ -4208,8 +4206,8 @@
         </w:rPr>
         <w:t>Sources – Bibliographie</w:t>
       </w:r>
+      <w:bookmarkEnd w:id="35"/>
       <w:bookmarkEnd w:id="36"/>
-      <w:bookmarkEnd w:id="37"/>
     </w:p>
     <w:p>
       <w:pPr>
@@ -4253,9 +4251,9 @@
           <w:iCs/>
         </w:rPr>
       </w:pPr>
-      <w:bookmarkStart w:id="38" w:name="_Toc25553330"/>
-      <w:bookmarkStart w:id="39" w:name="_Toc71703266"/>
-      <w:bookmarkStart w:id="40" w:name="_Toc128730334"/>
+      <w:bookmarkStart w:id="37" w:name="_Toc25553330"/>
+      <w:bookmarkStart w:id="38" w:name="_Toc71703266"/>
+      <w:bookmarkStart w:id="39" w:name="_Toc128730334"/>
       <w:r>
         <w:rPr>
           <w:i w:val="0"/>
@@ -4263,8 +4261,8 @@
         </w:rPr>
         <w:t xml:space="preserve">Journal de bord </w:t>
       </w:r>
+      <w:bookmarkEnd w:id="37"/>
       <w:bookmarkEnd w:id="38"/>
-      <w:bookmarkEnd w:id="39"/>
       <w:r>
         <w:rPr>
           <w:i w:val="0"/>
@@ -4272,7 +4270,7 @@
         </w:rPr>
         <w:t>du projet</w:t>
       </w:r>
-      <w:bookmarkEnd w:id="40"/>
+      <w:bookmarkEnd w:id="39"/>
     </w:p>
     <w:p/>
     <w:tbl>
@@ -4367,7 +4365,7 @@
           <w:iCs/>
         </w:rPr>
       </w:pPr>
-      <w:bookmarkStart w:id="41" w:name="_Toc128730335"/>
+      <w:bookmarkStart w:id="40" w:name="_Toc128730335"/>
       <w:r>
         <w:rPr>
           <w:i w:val="0"/>
@@ -4396,7 +4394,7 @@
         </w:rPr>
         <w:t>du projet</w:t>
       </w:r>
-      <w:bookmarkEnd w:id="41"/>
+      <w:bookmarkEnd w:id="40"/>
     </w:p>
     <w:p/>
     <w:tbl>
@@ -4849,6 +4847,166 @@
           </w:p>
         </w:tc>
       </w:tr>
+      <w:tr>
+        <w:tc>
+          <w:tcPr>
+            <w:tcW w:w="1151" w:type="dxa"/>
+          </w:tcPr>
+          <w:p>
+            <w:r>
+              <w:t>08.03.23</w:t>
+            </w:r>
+          </w:p>
+        </w:tc>
+        <w:tc>
+          <w:tcPr>
+            <w:tcW w:w="1491" w:type="dxa"/>
+          </w:tcPr>
+          <w:p>
+            <w:r>
+              <w:t>1.5h</w:t>
+            </w:r>
+          </w:p>
+        </w:tc>
+        <w:tc>
+          <w:tcPr>
+            <w:tcW w:w="6175" w:type="dxa"/>
+          </w:tcPr>
+          <w:p>
+            <w:r>
+              <w:t xml:space="preserve">Ecran de </w:t>
+            </w:r>
+            <w:proofErr w:type="spellStart"/>
+            <w:r>
+              <w:t>win</w:t>
+            </w:r>
+            <w:proofErr w:type="spellEnd"/>
+            <w:r>
+              <w:t>(problème d’image encore</w:t>
+            </w:r>
+          </w:p>
+        </w:tc>
+      </w:tr>
+      <w:tr>
+        <w:tc>
+          <w:tcPr>
+            <w:tcW w:w="1151" w:type="dxa"/>
+          </w:tcPr>
+          <w:p>
+            <w:r>
+              <w:t>10.03.23</w:t>
+            </w:r>
+          </w:p>
+        </w:tc>
+        <w:tc>
+          <w:tcPr>
+            <w:tcW w:w="1491" w:type="dxa"/>
+          </w:tcPr>
+          <w:p>
+            <w:r>
+              <w:t>5.25h</w:t>
+            </w:r>
+          </w:p>
+        </w:tc>
+        <w:tc>
+          <w:tcPr>
+            <w:tcW w:w="6175" w:type="dxa"/>
+          </w:tcPr>
+          <w:p>
+            <w:r>
+              <w:t xml:space="preserve">Ecran de </w:t>
+            </w:r>
+            <w:proofErr w:type="spellStart"/>
+            <w:r>
+              <w:t>win</w:t>
+            </w:r>
+            <w:proofErr w:type="spellEnd"/>
+            <w:r>
+              <w:t xml:space="preserve"> </w:t>
+            </w:r>
+            <w:proofErr w:type="spellStart"/>
+            <w:r>
+              <w:t>ok,ecran</w:t>
+            </w:r>
+            <w:proofErr w:type="spellEnd"/>
+            <w:r>
+              <w:t xml:space="preserve"> de </w:t>
+            </w:r>
+            <w:proofErr w:type="spellStart"/>
+            <w:r>
+              <w:t>loose</w:t>
+            </w:r>
+            <w:proofErr w:type="spellEnd"/>
+            <w:r>
+              <w:t xml:space="preserve"> fait aussi</w:t>
+            </w:r>
+          </w:p>
+        </w:tc>
+      </w:tr>
+      <w:tr>
+        <w:tc>
+          <w:tcPr>
+            <w:tcW w:w="1151" w:type="dxa"/>
+          </w:tcPr>
+          <w:p>
+            <w:r>
+              <w:t>14.03.23</w:t>
+            </w:r>
+          </w:p>
+        </w:tc>
+        <w:tc>
+          <w:tcPr>
+            <w:tcW w:w="1491" w:type="dxa"/>
+          </w:tcPr>
+          <w:p>
+            <w:r>
+              <w:t>1.5h</w:t>
+            </w:r>
+          </w:p>
+        </w:tc>
+        <w:tc>
+          <w:tcPr>
+            <w:tcW w:w="6175" w:type="dxa"/>
+          </w:tcPr>
+          <w:p>
+            <w:r>
+              <w:t xml:space="preserve">Ajout </w:t>
+            </w:r>
+            <w:proofErr w:type="spellStart"/>
+            <w:r>
+              <w:t>debug</w:t>
+            </w:r>
+            <w:proofErr w:type="spellEnd"/>
+            <w:r>
+              <w:t xml:space="preserve"> </w:t>
+            </w:r>
+            <w:proofErr w:type="spellStart"/>
+            <w:r>
+              <w:t>mod</w:t>
+            </w:r>
+            <w:proofErr w:type="spellEnd"/>
+            <w:r>
+              <w:t>(</w:t>
+            </w:r>
+            <w:proofErr w:type="spellStart"/>
+            <w:r>
+              <w:t>cheat</w:t>
+            </w:r>
+            <w:proofErr w:type="spellEnd"/>
+            <w:r>
+              <w:t xml:space="preserve"> permettant de </w:t>
+            </w:r>
+            <w:proofErr w:type="spellStart"/>
+            <w:r>
+              <w:t>spawn</w:t>
+            </w:r>
+            <w:proofErr w:type="spellEnd"/>
+            <w:r>
+              <w:t xml:space="preserve"> qqch)</w:t>
+            </w:r>
+          </w:p>
+        </w:tc>
+      </w:tr>
     </w:tbl>
     <w:p>
       <w:pPr>
@@ -4857,12 +5015,8 @@
           <w:szCs w:val="14"/>
         </w:rPr>
       </w:pPr>
-      <w:r>
-        <w:rPr>
-          <w:szCs w:val="14"/>
-        </w:rPr>
-        <w:t>(Aucun travail hors cours)</w:t>
-      </w:r>
+      <w:bookmarkStart w:id="41" w:name="_GoBack"/>
+      <w:bookmarkEnd w:id="41"/>
     </w:p>
     <w:sectPr>
       <w:headerReference w:type="default" r:id="rId11"/>
@@ -4933,7 +5087,7 @@
         <w:rStyle w:val="Numrodepage"/>
         <w:noProof/>
       </w:rPr>
-      <w:t>3</w:t>
+      <w:t>5</w:t>
     </w:r>
     <w:r>
       <w:rPr>
@@ -4966,7 +5120,7 @@
       <w:rPr>
         <w:noProof/>
       </w:rPr>
-      <w:t>03/03/2023 10:05:00</w:t>
+      <w:t>03/03/2023 14:36:00</w:t>
     </w:r>
     <w:r>
       <w:rPr>

</xml_diff>

<commit_message>
Sprint 3 avec debug mode et highscore debugé
</commit_message>
<xml_diff>
--- a/Fiche_projet/Doc_2048_Jaccard.John.docx
+++ b/Fiche_projet/Doc_2048_Jaccard.John.docx
@@ -3437,19 +3437,7 @@
         <w:rPr>
           <w:color w:val="FF0000"/>
         </w:rPr>
-        <w:t>(</w:t>
-      </w:r>
-      <w:r>
-        <w:rPr>
-          <w:color w:val="FF0000"/>
-        </w:rPr>
-        <w:t>Des boutons qu’on peut appuyer. Si le système écrit sur le disque (score), expliquer les fichiers, quand ils sont effacés, réécrits…</w:t>
-      </w:r>
-      <w:r>
-        <w:rPr>
-          <w:color w:val="FF0000"/>
-        </w:rPr>
-        <w:t>)</w:t>
+        <w:t>(Des boutons qu’on peut appuyer. Si le système écrit sur le disque (score), expliquer les fichiers, quand ils sont effacés, réécrits…)</w:t>
       </w:r>
     </w:p>
     <w:p>
@@ -3475,9 +3463,43 @@
           <w:ilvl w:val="0"/>
           <w:numId w:val="29"/>
         </w:numPr>
-      </w:pPr>
-      <w:r>
-        <w:t>D’utilisateur(s) humain(s)</w:t>
+        <w:rPr>
+          <w:color w:val="auto"/>
+        </w:rPr>
+      </w:pPr>
+      <w:r>
+        <w:rPr>
+          <w:color w:val="auto"/>
+        </w:rPr>
+        <w:t xml:space="preserve">Soit les touches </w:t>
+      </w:r>
+      <w:proofErr w:type="spellStart"/>
+      <w:r>
+        <w:rPr>
+          <w:color w:val="auto"/>
+        </w:rPr>
+        <w:t>directionneles</w:t>
+      </w:r>
+      <w:proofErr w:type="spellEnd"/>
+      <w:r>
+        <w:rPr>
+          <w:color w:val="auto"/>
+        </w:rPr>
+        <w:t xml:space="preserve"> soit les touches </w:t>
+      </w:r>
+      <w:proofErr w:type="spellStart"/>
+      <w:r>
+        <w:rPr>
+          <w:color w:val="auto"/>
+        </w:rPr>
+        <w:t>wasd</w:t>
+      </w:r>
+      <w:proofErr w:type="spellEnd"/>
+      <w:r>
+        <w:rPr>
+          <w:color w:val="auto"/>
+        </w:rPr>
+        <w:t xml:space="preserve"> permettent à l’utilisateur de tasser et bouger les cases dans la direction souhaitée</w:t>
       </w:r>
     </w:p>
     <w:p>
@@ -3487,9 +3509,51 @@
           <w:ilvl w:val="0"/>
           <w:numId w:val="29"/>
         </w:numPr>
-      </w:pPr>
-      <w:r>
-        <w:t>D’utilisateur(s) logiciel(s) (clients d’une API, par exemple)</w:t>
+        <w:rPr>
+          <w:color w:val="auto"/>
+        </w:rPr>
+      </w:pPr>
+      <w:r>
+        <w:rPr>
+          <w:color w:val="auto"/>
+        </w:rPr>
+        <w:t>Un fichier texte</w:t>
+      </w:r>
+      <w:proofErr w:type="gramStart"/>
+      <w:r>
+        <w:rPr>
+          <w:color w:val="auto"/>
+        </w:rPr>
+        <w:t xml:space="preserve"> «</w:t>
+      </w:r>
+      <w:proofErr w:type="spellStart"/>
+      <w:r>
+        <w:rPr>
+          <w:color w:val="auto"/>
+        </w:rPr>
+        <w:t>Gamesave</w:t>
+      </w:r>
+      <w:proofErr w:type="spellEnd"/>
+      <w:proofErr w:type="gramEnd"/>
+      <w:r>
+        <w:rPr>
+          <w:color w:val="auto"/>
+        </w:rPr>
+        <w:t xml:space="preserve">» permet de sauvegarder la partie en cours et que si on quitte le jeu en le </w:t>
+      </w:r>
+      <w:proofErr w:type="spellStart"/>
+      <w:r>
+        <w:rPr>
+          <w:color w:val="auto"/>
+        </w:rPr>
+        <w:t>relancant,on</w:t>
+      </w:r>
+      <w:proofErr w:type="spellEnd"/>
+      <w:r>
+        <w:rPr>
+          <w:color w:val="auto"/>
+        </w:rPr>
+        <w:t xml:space="preserve"> soit toujours dans notre partie</w:t>
       </w:r>
     </w:p>
     <w:p>
@@ -3499,9 +3563,35 @@
           <w:ilvl w:val="0"/>
           <w:numId w:val="29"/>
         </w:numPr>
-      </w:pPr>
-      <w:r>
-        <w:t>De réseau</w:t>
+        <w:rPr>
+          <w:color w:val="auto"/>
+        </w:rPr>
+      </w:pPr>
+      <w:r>
+        <w:rPr>
+          <w:color w:val="auto"/>
+        </w:rPr>
+        <w:t>Un deuxième fichier texte</w:t>
+      </w:r>
+      <w:proofErr w:type="gramStart"/>
+      <w:r>
+        <w:rPr>
+          <w:color w:val="auto"/>
+        </w:rPr>
+        <w:t xml:space="preserve"> «Score</w:t>
+      </w:r>
+      <w:proofErr w:type="gramEnd"/>
+      <w:r>
+        <w:rPr>
+          <w:color w:val="auto"/>
+        </w:rPr>
+        <w:t>»</w:t>
+      </w:r>
+      <w:r>
+        <w:rPr>
+          <w:color w:val="auto"/>
+        </w:rPr>
+        <w:t xml:space="preserve"> qui permet comme le premier fichier texte de garder le score d’une partie en cours si on quitte le jeu</w:t>
       </w:r>
     </w:p>
     <w:p>
@@ -3511,10 +3601,86 @@
           <w:ilvl w:val="0"/>
           <w:numId w:val="29"/>
         </w:numPr>
-      </w:pPr>
-      <w:r>
-        <w:t>De ressources externes</w:t>
-      </w:r>
+        <w:rPr>
+          <w:color w:val="auto"/>
+        </w:rPr>
+      </w:pPr>
+      <w:r>
+        <w:rPr>
+          <w:color w:val="auto"/>
+        </w:rPr>
+        <w:t>Un dernier fichier texte</w:t>
+      </w:r>
+      <w:proofErr w:type="gramStart"/>
+      <w:r>
+        <w:rPr>
+          <w:color w:val="auto"/>
+        </w:rPr>
+        <w:t xml:space="preserve"> «</w:t>
+      </w:r>
+      <w:proofErr w:type="spellStart"/>
+      <w:r>
+        <w:rPr>
+          <w:color w:val="auto"/>
+        </w:rPr>
+        <w:t>Highscore</w:t>
+      </w:r>
+      <w:proofErr w:type="spellEnd"/>
+      <w:proofErr w:type="gramEnd"/>
+      <w:r>
+        <w:rPr>
+          <w:color w:val="auto"/>
+        </w:rPr>
+        <w:t xml:space="preserve">» permet d’enregistrer le meilleur score et de l’augmenter si le score est plus </w:t>
+      </w:r>
+      <w:proofErr w:type="spellStart"/>
+      <w:r>
+        <w:rPr>
+          <w:color w:val="auto"/>
+        </w:rPr>
+        <w:t>élever</w:t>
+      </w:r>
+      <w:proofErr w:type="spellEnd"/>
+      <w:r>
+        <w:rPr>
+          <w:color w:val="auto"/>
+        </w:rPr>
+        <w:t xml:space="preserve"> que le </w:t>
+      </w:r>
+      <w:proofErr w:type="spellStart"/>
+      <w:r>
+        <w:rPr>
+          <w:color w:val="auto"/>
+        </w:rPr>
+        <w:t>Highscore</w:t>
+      </w:r>
+      <w:proofErr w:type="spellEnd"/>
+    </w:p>
+    <w:p>
+      <w:pPr>
+        <w:pStyle w:val="Help"/>
+        <w:numPr>
+          <w:ilvl w:val="0"/>
+          <w:numId w:val="29"/>
+        </w:numPr>
+        <w:rPr>
+          <w:color w:val="auto"/>
+        </w:rPr>
+      </w:pPr>
+      <w:r>
+        <w:rPr>
+          <w:color w:val="auto"/>
+        </w:rPr>
+        <w:t>Quelques images</w:t>
+      </w:r>
+      <w:bookmarkStart w:id="17" w:name="_GoBack"/>
+      <w:bookmarkEnd w:id="17"/>
+    </w:p>
+    <w:p>
+      <w:pPr>
+        <w:pStyle w:val="Help"/>
+        <w:ind w:left="360"/>
+      </w:pPr>
     </w:p>
     <w:p>
       <w:pPr>
@@ -3524,7 +3690,7 @@
           <w:iCs/>
         </w:rPr>
       </w:pPr>
-      <w:bookmarkStart w:id="17" w:name="_Toc128730326"/>
+      <w:bookmarkStart w:id="18" w:name="_Toc128730326"/>
       <w:r>
         <w:rPr>
           <w:i w:val="0"/>
@@ -3532,7 +3698,7 @@
         </w:rPr>
         <w:t>Choix techniques</w:t>
       </w:r>
-      <w:bookmarkEnd w:id="17"/>
+      <w:bookmarkEnd w:id="18"/>
     </w:p>
     <w:p>
       <w:pPr>
@@ -3759,7 +3925,7 @@
           <w:iCs/>
         </w:rPr>
       </w:pPr>
-      <w:bookmarkStart w:id="18" w:name="_Toc128730327"/>
+      <w:bookmarkStart w:id="19" w:name="_Toc128730327"/>
       <w:r>
         <w:rPr>
           <w:i w:val="0"/>
@@ -3767,7 +3933,7 @@
         </w:rPr>
         <w:t>Points techniques spécifiques</w:t>
       </w:r>
-      <w:bookmarkEnd w:id="18"/>
+      <w:bookmarkEnd w:id="19"/>
     </w:p>
     <w:p>
       <w:pPr>
@@ -3893,7 +4059,14 @@
         <w:rPr>
           <w:color w:val="auto"/>
         </w:rPr>
-        <w:t xml:space="preserve"> et on les assignes à une variable ce qui permet d’effectuer une certaine fonction selon la touche appuyée(avec une condition if et aussi utiliser différentes touches pour les </w:t>
+        <w:t xml:space="preserve"> et on les assignes à une variable ce qui permet d’effectuer une </w:t>
+      </w:r>
+      <w:r>
+        <w:rPr>
+          <w:color w:val="auto"/>
+        </w:rPr>
+        <w:lastRenderedPageBreak/>
+        <w:t xml:space="preserve">certaine fonction selon la touche appuyée(avec une condition if et aussi utiliser différentes touches pour les </w:t>
       </w:r>
       <w:proofErr w:type="spellStart"/>
       <w:r>
@@ -4080,13 +4253,13 @@
       <w:pPr>
         <w:pStyle w:val="Titre1"/>
       </w:pPr>
-      <w:bookmarkStart w:id="19" w:name="_Toc128730328"/>
-      <w:bookmarkStart w:id="20" w:name="_Toc25553321"/>
-      <w:bookmarkStart w:id="21" w:name="_Toc71691025"/>
+      <w:bookmarkStart w:id="20" w:name="_Toc128730328"/>
+      <w:bookmarkStart w:id="21" w:name="_Toc25553321"/>
+      <w:bookmarkStart w:id="22" w:name="_Toc71691025"/>
       <w:r>
         <w:t>Tests</w:t>
       </w:r>
-      <w:bookmarkEnd w:id="19"/>
+      <w:bookmarkEnd w:id="20"/>
     </w:p>
     <w:p>
       <w:pPr>
@@ -4096,7 +4269,7 @@
           <w:iCs/>
         </w:rPr>
       </w:pPr>
-      <w:bookmarkStart w:id="22" w:name="_Toc128730329"/>
+      <w:bookmarkStart w:id="23" w:name="_Toc128730329"/>
       <w:r>
         <w:rPr>
           <w:i w:val="0"/>
@@ -4111,7 +4284,7 @@
         </w:rPr>
         <w:t>est</w:t>
       </w:r>
-      <w:bookmarkEnd w:id="20"/>
+      <w:bookmarkEnd w:id="21"/>
       <w:r>
         <w:rPr>
           <w:i w:val="0"/>
@@ -4119,8 +4292,8 @@
         </w:rPr>
         <w:t>s effectués</w:t>
       </w:r>
-      <w:bookmarkEnd w:id="21"/>
       <w:bookmarkEnd w:id="22"/>
+      <w:bookmarkEnd w:id="23"/>
     </w:p>
     <w:p>
       <w:pPr>
@@ -4198,9 +4371,9 @@
           <w:iCs/>
         </w:rPr>
       </w:pPr>
-      <w:bookmarkStart w:id="23" w:name="_Toc25553322"/>
-      <w:bookmarkStart w:id="24" w:name="_Toc71691026"/>
-      <w:bookmarkStart w:id="25" w:name="_Toc128730330"/>
+      <w:bookmarkStart w:id="24" w:name="_Toc25553322"/>
+      <w:bookmarkStart w:id="25" w:name="_Toc71691026"/>
+      <w:bookmarkStart w:id="26" w:name="_Toc128730330"/>
       <w:r>
         <w:rPr>
           <w:i w:val="0"/>
@@ -4208,7 +4381,7 @@
         </w:rPr>
         <w:t xml:space="preserve">Erreurs </w:t>
       </w:r>
-      <w:bookmarkEnd w:id="23"/>
+      <w:bookmarkEnd w:id="24"/>
       <w:r>
         <w:rPr>
           <w:i w:val="0"/>
@@ -4216,8 +4389,8 @@
         </w:rPr>
         <w:t>restantes</w:t>
       </w:r>
-      <w:bookmarkEnd w:id="24"/>
       <w:bookmarkEnd w:id="25"/>
+      <w:bookmarkEnd w:id="26"/>
       <w:r>
         <w:rPr>
           <w:i w:val="0"/>
@@ -4230,7 +4403,7 @@
       <w:pPr>
         <w:pStyle w:val="Help"/>
       </w:pPr>
-      <w:bookmarkStart w:id="26" w:name="_Toc25553323"/>
+      <w:bookmarkStart w:id="27" w:name="_Toc25553323"/>
       <w:r>
         <w:rPr>
           <w:color w:val="auto"/>
@@ -4277,19 +4450,19 @@
           <w:tab w:val="num" w:pos="360"/>
         </w:tabs>
       </w:pPr>
-      <w:bookmarkStart w:id="27" w:name="_Toc25553328"/>
-      <w:bookmarkStart w:id="28" w:name="_Toc71703263"/>
-      <w:bookmarkStart w:id="29" w:name="_Toc128730331"/>
-      <w:bookmarkEnd w:id="26"/>
+      <w:bookmarkStart w:id="28" w:name="_Toc25553328"/>
+      <w:bookmarkStart w:id="29" w:name="_Toc71703263"/>
+      <w:bookmarkStart w:id="30" w:name="_Toc128730331"/>
+      <w:bookmarkEnd w:id="27"/>
       <w:r>
         <w:t>C</w:t>
       </w:r>
-      <w:bookmarkEnd w:id="27"/>
       <w:bookmarkEnd w:id="28"/>
+      <w:bookmarkEnd w:id="29"/>
       <w:r>
         <w:t>onclusions</w:t>
       </w:r>
-      <w:bookmarkEnd w:id="29"/>
+      <w:bookmarkEnd w:id="30"/>
     </w:p>
     <w:p>
       <w:pPr>
@@ -4385,17 +4558,15 @@
           <w:tab w:val="num" w:pos="360"/>
         </w:tabs>
       </w:pPr>
-      <w:bookmarkStart w:id="30" w:name="_Toc71703264"/>
-      <w:bookmarkStart w:id="31" w:name="_Toc128730332"/>
+      <w:bookmarkStart w:id="31" w:name="_Toc71703264"/>
+      <w:bookmarkStart w:id="32" w:name="_Toc128730332"/>
       <w:r>
         <w:t>A</w:t>
       </w:r>
-      <w:bookmarkEnd w:id="30"/>
+      <w:bookmarkEnd w:id="31"/>
       <w:r>
         <w:t>nnexes</w:t>
       </w:r>
-      <w:bookmarkStart w:id="32" w:name="_GoBack"/>
-      <w:bookmarkEnd w:id="31"/>
       <w:bookmarkEnd w:id="32"/>
     </w:p>
     <w:p>
@@ -4463,13 +4634,7 @@
         <w:rPr>
           <w:color w:val="FF0000"/>
         </w:rPr>
-        <w:t>(</w:t>
-      </w:r>
-      <w:r>
-        <w:rPr>
-          <w:color w:val="FF0000"/>
-        </w:rPr>
-        <w:t xml:space="preserve">Les sites utilisés </w:t>
+        <w:t xml:space="preserve">(Les sites utilisés </w:t>
       </w:r>
       <w:proofErr w:type="spellStart"/>
       <w:r>
@@ -4696,6 +4861,7 @@
               <w:rPr>
                 <w:b/>
               </w:rPr>
+              <w:lastRenderedPageBreak/>
               <w:t>Date</w:t>
             </w:r>
           </w:p>
@@ -4830,7 +4996,6 @@
           </w:tcPr>
           <w:p>
             <w:r>
-              <w:lastRenderedPageBreak/>
               <w:t>03.02.23</w:t>
             </w:r>
           </w:p>
@@ -5350,7 +5515,7 @@
         <w:rStyle w:val="Numrodepage"/>
         <w:noProof/>
       </w:rPr>
-      <w:t>6</w:t>
+      <w:t>4</w:t>
     </w:r>
     <w:r>
       <w:rPr>
@@ -5383,7 +5548,7 @@
       <w:rPr>
         <w:noProof/>
       </w:rPr>
-      <w:t>14/03/2023 11:25:00</w:t>
+      <w:t>17/03/2023 08:34:00</w:t>
     </w:r>
     <w:r>
       <w:rPr>
@@ -5511,7 +5676,7 @@
         <w:sz w:val="36"/>
         <w:u w:val="single"/>
       </w:rPr>
-      <w:t>Titre Projet</w:t>
+      <w:t>2048</w:t>
     </w:r>
   </w:p>
   <w:p/>

</xml_diff>

<commit_message>
Sprint 3 avec commentaires ok
</commit_message>
<xml_diff>
--- a/Fiche_projet/Doc_2048_Jaccard.John.docx
+++ b/Fiche_projet/Doc_2048_Jaccard.John.docx
@@ -2567,95 +2567,10 @@
     <w:p>
       <w:pPr>
         <w:pStyle w:val="Help"/>
-      </w:pPr>
-      <w:r>
-        <w:rPr>
-          <w:u w:val="single"/>
-        </w:rPr>
-        <w:t>NOTE L’INTENTION DES UTILISATEURS DE CE CANEVAS</w:t>
-      </w:r>
-      <w:r>
-        <w:t>:</w:t>
-      </w:r>
-      <w:r>
-        <w:br/>
-        <w:t>Toutes les parties en italique bleu (comme celle-ci)</w:t>
-      </w:r>
-      <w:r>
-        <w:t xml:space="preserve"> </w:t>
-      </w:r>
-      <w:r>
-        <w:t xml:space="preserve">ne </w:t>
-      </w:r>
-      <w:r>
-        <w:t xml:space="preserve">sont là </w:t>
-      </w:r>
-      <w:r>
-        <w:t xml:space="preserve">que </w:t>
-      </w:r>
-      <w:r>
-        <w:t xml:space="preserve">pour aider à comprendre ce qu’il faut mettre dans </w:t>
-      </w:r>
-      <w:r>
-        <w:t>chaque partie du document.</w:t>
-      </w:r>
-    </w:p>
-    <w:p>
-      <w:pPr>
-        <w:pStyle w:val="Help"/>
         <w:rPr>
           <w:b/>
         </w:rPr>
       </w:pPr>
-      <w:r>
-        <w:rPr>
-          <w:b/>
-        </w:rPr>
-        <w:t xml:space="preserve">Vous veillerez donc à ce qu’il n’en reste </w:t>
-      </w:r>
-      <w:r>
-        <w:rPr>
-          <w:b/>
-          <w:u w:val="single"/>
-        </w:rPr>
-        <w:t>aucune</w:t>
-      </w:r>
-      <w:r>
-        <w:rPr>
-          <w:b/>
-        </w:rPr>
-        <w:t xml:space="preserve"> trace avant de rendre votre document final.</w:t>
-      </w:r>
-    </w:p>
-    <w:p>
-      <w:pPr>
-        <w:pStyle w:val="Help"/>
-      </w:pPr>
-      <w:r>
-        <w:t xml:space="preserve">De plus, en fonction du type de </w:t>
-      </w:r>
-      <w:proofErr w:type="gramStart"/>
-      <w:r>
-        <w:t>projet,  il</w:t>
-      </w:r>
-      <w:proofErr w:type="gramEnd"/>
-      <w:r>
-        <w:t xml:space="preserve"> est tout à fait possible que certains chapitres ou paragraphes n’aient aucun sens. Dans ce cas il est recommandé de les retirer du document pour éviter de l’alourdir inutilement.  </w:t>
-      </w:r>
-    </w:p>
-    <w:p>
-      <w:pPr>
-        <w:pStyle w:val="Help"/>
-        <w:rPr>
-          <w:b/>
-        </w:rPr>
-      </w:pPr>
-      <w:r>
-        <w:rPr>
-          <w:b/>
-        </w:rPr>
-        <w:t>Pensez à changer le titre et le pied de page !</w:t>
-      </w:r>
       <w:r>
         <w:rPr>
           <w:b/>
@@ -2844,14 +2759,72 @@
         <w:t xml:space="preserve"> ou </w:t>
       </w:r>
       <w:proofErr w:type="spellStart"/>
+      <w:r>
+        <w:rPr>
+          <w:color w:val="auto"/>
+        </w:rPr>
+        <w:t>Icescrum</w:t>
+      </w:r>
+      <w:proofErr w:type="spellEnd"/>
+      <w:r>
+        <w:rPr>
+          <w:color w:val="auto"/>
+        </w:rPr>
+        <w:t xml:space="preserve">, le jeu utilise des touches </w:t>
+      </w:r>
+      <w:proofErr w:type="spellStart"/>
+      <w:r>
+        <w:rPr>
+          <w:color w:val="auto"/>
+        </w:rPr>
+        <w:t>directionelles</w:t>
+      </w:r>
+      <w:proofErr w:type="spellEnd"/>
+      <w:r>
+        <w:rPr>
+          <w:color w:val="auto"/>
+        </w:rPr>
+        <w:t xml:space="preserve"> et </w:t>
+      </w:r>
+      <w:proofErr w:type="spellStart"/>
+      <w:r>
+        <w:rPr>
+          <w:color w:val="auto"/>
+        </w:rPr>
+        <w:t>wasd</w:t>
+      </w:r>
+      <w:proofErr w:type="spellEnd"/>
+      <w:r>
+        <w:rPr>
+          <w:color w:val="auto"/>
+        </w:rPr>
+        <w:t xml:space="preserve"> afin de tasser des blocs dans une directions ce qui fera augmenter un score selon les blocs tassés </w:t>
+      </w:r>
+      <w:r>
+        <w:rPr>
+          <w:color w:val="auto"/>
+        </w:rPr>
+        <w:t xml:space="preserve">et le but est d’arriver à avoir une tuile « 2048 » en tassant les blocs </w:t>
+      </w:r>
       <w:proofErr w:type="gramStart"/>
       <w:r>
         <w:rPr>
           <w:color w:val="auto"/>
         </w:rPr>
-        <w:t>Icescrum</w:t>
-      </w:r>
-      <w:proofErr w:type="spellEnd"/>
+        <w:t>similaires</w:t>
+      </w:r>
+      <w:r>
+        <w:rPr>
+          <w:color w:val="auto"/>
+        </w:rPr>
+        <w:t xml:space="preserve"> </w:t>
+      </w:r>
+      <w:r>
+        <w:rPr>
+          <w:color w:val="auto"/>
+        </w:rPr>
+        <w:t xml:space="preserve"> </w:t>
+      </w:r>
       <w:r>
         <w:rPr>
           <w:color w:val="FF0000"/>
@@ -2925,6 +2898,18 @@
         <w:tab/>
         <w:t>Création maquette +affichage en python</w:t>
       </w:r>
+      <w:r>
+        <w:rPr>
+          <w:color w:val="auto"/>
+        </w:rPr>
+        <w:t xml:space="preserve"> [fin </w:t>
+      </w:r>
+      <w:r>
+        <w:rPr>
+          <w:color w:val="auto"/>
+        </w:rPr>
+        <w:t>10 février 2023]</w:t>
+      </w:r>
     </w:p>
     <w:p>
       <w:pPr>
@@ -2960,6 +2945,24 @@
         </w:rPr>
         <w:t>s et l’assigner à des touches</w:t>
       </w:r>
+      <w:r>
+        <w:rPr>
+          <w:color w:val="auto"/>
+        </w:rPr>
+        <w:t xml:space="preserve"> [fin </w:t>
+      </w:r>
+      <w:r>
+        <w:rPr>
+          <w:color w:val="auto"/>
+        </w:rPr>
+        <w:t>10 mars 2023</w:t>
+      </w:r>
+      <w:r>
+        <w:rPr>
+          <w:color w:val="auto"/>
+        </w:rPr>
+        <w:t>]</w:t>
+      </w:r>
     </w:p>
     <w:p>
       <w:pPr>
@@ -2978,23 +2981,82 @@
     <w:p>
       <w:pPr>
         <w:pStyle w:val="Help"/>
-        <w:rPr>
-          <w:color w:val="auto"/>
-        </w:rPr>
-      </w:pPr>
-      <w:r>
-        <w:rPr>
-          <w:color w:val="auto"/>
-        </w:rPr>
-        <w:tab/>
-        <w:t>Apparition de tuiles + ajout de défaite et victoire</w:t>
-      </w:r>
-      <w:r>
-        <w:rPr>
-          <w:color w:val="FF0000"/>
-        </w:rPr>
-        <w:t>(dates)</w:t>
-      </w:r>
+        <w:ind w:left="705"/>
+        <w:rPr>
+          <w:color w:val="auto"/>
+        </w:rPr>
+      </w:pPr>
+      <w:r>
+        <w:rPr>
+          <w:color w:val="auto"/>
+        </w:rPr>
+        <w:t>Apparition de tuiles,</w:t>
+      </w:r>
+      <w:r>
+        <w:rPr>
+          <w:color w:val="auto"/>
+        </w:rPr>
+        <w:t xml:space="preserve"> ajout de défaite et victoire</w:t>
+      </w:r>
+      <w:r>
+        <w:rPr>
+          <w:color w:val="auto"/>
+        </w:rPr>
+        <w:t xml:space="preserve"> +</w:t>
+      </w:r>
+      <w:r>
+        <w:rPr>
+          <w:color w:val="auto"/>
+        </w:rPr>
+        <w:t xml:space="preserve">quelques petites </w:t>
+      </w:r>
+      <w:proofErr w:type="spellStart"/>
+      <w:r>
+        <w:rPr>
+          <w:color w:val="auto"/>
+        </w:rPr>
+        <w:t>fonctionnalitées</w:t>
+      </w:r>
+      <w:proofErr w:type="spellEnd"/>
+      <w:r>
+        <w:rPr>
+          <w:color w:val="auto"/>
+        </w:rPr>
+        <w:t xml:space="preserve"> supplémentaires</w:t>
+      </w:r>
+      <w:r>
+        <w:rPr>
+          <w:color w:val="auto"/>
+        </w:rPr>
+        <w:t xml:space="preserve"> [fin </w:t>
+      </w:r>
+      <w:r>
+        <w:rPr>
+          <w:color w:val="auto"/>
+        </w:rPr>
+        <w:t>24 mars 2023</w:t>
+      </w:r>
+      <w:r>
+        <w:rPr>
+          <w:color w:val="auto"/>
+        </w:rPr>
+        <w:t>]</w:t>
+      </w:r>
+      <w:r>
+        <w:rPr>
+          <w:color w:val="auto"/>
+        </w:rPr>
+        <w:br w:type="page"/>
+      </w:r>
+    </w:p>
+    <w:p>
+      <w:pPr>
+        <w:pStyle w:val="Help"/>
+        <w:ind w:left="705"/>
+        <w:rPr>
+          <w:color w:val="auto"/>
+        </w:rPr>
+      </w:pPr>
     </w:p>
     <w:p>
       <w:pPr>
@@ -3196,6 +3258,11 @@
     <w:p>
       <w:pPr>
         <w:pStyle w:val="Titre2"/>
+        <w:numPr>
+          <w:ilvl w:val="0"/>
+          <w:numId w:val="0"/>
+        </w:numPr>
+        <w:ind w:left="576"/>
         <w:rPr>
           <w:i w:val="0"/>
           <w:iCs/>
@@ -3203,6 +3270,15 @@
       </w:pPr>
       <w:bookmarkStart w:id="9" w:name="_Toc125451216"/>
       <w:bookmarkStart w:id="10" w:name="_Toc128730321"/>
+    </w:p>
+    <w:p>
+      <w:pPr>
+        <w:pStyle w:val="Titre2"/>
+        <w:rPr>
+          <w:i w:val="0"/>
+          <w:iCs/>
+        </w:rPr>
+      </w:pPr>
       <w:r>
         <w:rPr>
           <w:i w:val="0"/>
@@ -3448,11 +3524,20 @@
     <w:p>
       <w:pPr>
         <w:pStyle w:val="Help"/>
-      </w:pPr>
-      <w:r>
+        <w:rPr>
+          <w:color w:val="000000" w:themeColor="text1"/>
+        </w:rPr>
+      </w:pPr>
+      <w:r>
+        <w:rPr>
+          <w:color w:val="000000" w:themeColor="text1"/>
+        </w:rPr>
         <w:t xml:space="preserve">Cette section décrit comment le système à réaliser </w:t>
       </w:r>
       <w:r>
+        <w:rPr>
+          <w:color w:val="000000" w:themeColor="text1"/>
+        </w:rPr>
         <w:t>interagit avec son entourage, en termes :</w:t>
       </w:r>
     </w:p>
@@ -3471,36 +3556,70 @@
         <w:rPr>
           <w:color w:val="auto"/>
         </w:rPr>
-        <w:t xml:space="preserve">Soit les touches </w:t>
+        <w:lastRenderedPageBreak/>
+        <w:t>Soit les touches directionne</w:t>
+      </w:r>
+      <w:r>
+        <w:rPr>
+          <w:color w:val="auto"/>
+        </w:rPr>
+        <w:t>l</w:t>
+      </w:r>
+      <w:r>
+        <w:rPr>
+          <w:color w:val="auto"/>
+        </w:rPr>
+        <w:t xml:space="preserve">les </w:t>
+      </w:r>
+      <w:proofErr w:type="gramStart"/>
+      <w:r>
+        <w:rPr>
+          <w:color w:val="auto"/>
+        </w:rPr>
+        <w:t>soit</w:t>
+      </w:r>
+      <w:proofErr w:type="gramEnd"/>
+      <w:r>
+        <w:rPr>
+          <w:color w:val="auto"/>
+        </w:rPr>
+        <w:t xml:space="preserve"> les touches </w:t>
+      </w:r>
+      <w:r>
+        <w:rPr>
+          <w:color w:val="auto"/>
+        </w:rPr>
+        <w:t>« </w:t>
       </w:r>
       <w:proofErr w:type="spellStart"/>
       <w:r>
         <w:rPr>
           <w:color w:val="auto"/>
         </w:rPr>
-        <w:t>directionneles</w:t>
+        <w:t>wasd</w:t>
       </w:r>
       <w:proofErr w:type="spellEnd"/>
       <w:r>
         <w:rPr>
           <w:color w:val="auto"/>
         </w:rPr>
-        <w:t xml:space="preserve"> soit les touches </w:t>
-      </w:r>
-      <w:proofErr w:type="spellStart"/>
-      <w:r>
-        <w:rPr>
-          <w:color w:val="auto"/>
-        </w:rPr>
-        <w:t>wasd</w:t>
-      </w:r>
-      <w:proofErr w:type="spellEnd"/>
+        <w:t> »</w:t>
+      </w:r>
       <w:r>
         <w:rPr>
           <w:color w:val="auto"/>
         </w:rPr>
         <w:t xml:space="preserve"> permettent à l’utilisateur de tasser et bouger les cases dans la direction souhaitée</w:t>
       </w:r>
+    </w:p>
+    <w:p>
+      <w:pPr>
+        <w:pStyle w:val="Help"/>
+        <w:ind w:left="720"/>
+        <w:rPr>
+          <w:color w:val="auto"/>
+        </w:rPr>
+      </w:pPr>
     </w:p>
     <w:p>
       <w:pPr>
@@ -3546,15 +3665,36 @@
         <w:rPr>
           <w:color w:val="auto"/>
         </w:rPr>
-        <w:t>relancant,on</w:t>
+        <w:t>relancant</w:t>
       </w:r>
       <w:proofErr w:type="spellEnd"/>
       <w:r>
         <w:rPr>
           <w:color w:val="auto"/>
         </w:rPr>
-        <w:t xml:space="preserve"> soit toujours dans notre partie</w:t>
-      </w:r>
+        <w:t>,</w:t>
+      </w:r>
+      <w:r>
+        <w:rPr>
+          <w:color w:val="auto"/>
+        </w:rPr>
+        <w:t xml:space="preserve"> </w:t>
+      </w:r>
+      <w:r>
+        <w:rPr>
+          <w:color w:val="auto"/>
+        </w:rPr>
+        <w:t>on soit toujours dans notre partie</w:t>
+      </w:r>
+    </w:p>
+    <w:p>
+      <w:pPr>
+        <w:pStyle w:val="Help"/>
+        <w:ind w:left="720"/>
+        <w:rPr>
+          <w:color w:val="auto"/>
+        </w:rPr>
+      </w:pPr>
     </w:p>
     <w:p>
       <w:pPr>
@@ -3597,64 +3737,11 @@
     <w:p>
       <w:pPr>
         <w:pStyle w:val="Help"/>
-        <w:numPr>
-          <w:ilvl w:val="0"/>
-          <w:numId w:val="29"/>
-        </w:numPr>
-        <w:rPr>
-          <w:color w:val="auto"/>
-        </w:rPr>
-      </w:pPr>
-      <w:r>
-        <w:rPr>
-          <w:color w:val="auto"/>
-        </w:rPr>
-        <w:t>Un dernier fichier texte</w:t>
-      </w:r>
-      <w:proofErr w:type="gramStart"/>
-      <w:r>
-        <w:rPr>
-          <w:color w:val="auto"/>
-        </w:rPr>
-        <w:t xml:space="preserve"> «</w:t>
-      </w:r>
-      <w:proofErr w:type="spellStart"/>
-      <w:r>
-        <w:rPr>
-          <w:color w:val="auto"/>
-        </w:rPr>
-        <w:t>Highscore</w:t>
-      </w:r>
-      <w:proofErr w:type="spellEnd"/>
-      <w:proofErr w:type="gramEnd"/>
-      <w:r>
-        <w:rPr>
-          <w:color w:val="auto"/>
-        </w:rPr>
-        <w:t xml:space="preserve">» permet d’enregistrer le meilleur score et de l’augmenter si le score est plus </w:t>
-      </w:r>
-      <w:proofErr w:type="spellStart"/>
-      <w:r>
-        <w:rPr>
-          <w:color w:val="auto"/>
-        </w:rPr>
-        <w:t>élever</w:t>
-      </w:r>
-      <w:proofErr w:type="spellEnd"/>
-      <w:r>
-        <w:rPr>
-          <w:color w:val="auto"/>
-        </w:rPr>
-        <w:t xml:space="preserve"> que le </w:t>
-      </w:r>
-      <w:proofErr w:type="spellStart"/>
-      <w:r>
-        <w:rPr>
-          <w:color w:val="auto"/>
-        </w:rPr>
-        <w:t>Highscore</w:t>
-      </w:r>
-      <w:proofErr w:type="spellEnd"/>
+        <w:ind w:left="720"/>
+        <w:rPr>
+          <w:color w:val="auto"/>
+        </w:rPr>
+      </w:pPr>
     </w:p>
     <w:p>
       <w:pPr>
@@ -3671,10 +3758,85 @@
         <w:rPr>
           <w:color w:val="auto"/>
         </w:rPr>
+        <w:t>Un dernier fichier texte</w:t>
+      </w:r>
+      <w:proofErr w:type="gramStart"/>
+      <w:r>
+        <w:rPr>
+          <w:color w:val="auto"/>
+        </w:rPr>
+        <w:t xml:space="preserve"> «</w:t>
+      </w:r>
+      <w:proofErr w:type="spellStart"/>
+      <w:r>
+        <w:rPr>
+          <w:color w:val="auto"/>
+        </w:rPr>
+        <w:t>Highscore</w:t>
+      </w:r>
+      <w:proofErr w:type="spellEnd"/>
+      <w:proofErr w:type="gramEnd"/>
+      <w:r>
+        <w:rPr>
+          <w:color w:val="auto"/>
+        </w:rPr>
+        <w:t xml:space="preserve">» permet d’enregistrer le meilleur score et de l’augmenter si le score est plus </w:t>
+      </w:r>
+      <w:proofErr w:type="spellStart"/>
+      <w:r>
+        <w:rPr>
+          <w:color w:val="auto"/>
+        </w:rPr>
+        <w:t>élever</w:t>
+      </w:r>
+      <w:proofErr w:type="spellEnd"/>
+      <w:r>
+        <w:rPr>
+          <w:color w:val="auto"/>
+        </w:rPr>
+        <w:t xml:space="preserve"> que le </w:t>
+      </w:r>
+      <w:proofErr w:type="spellStart"/>
+      <w:r>
+        <w:rPr>
+          <w:color w:val="auto"/>
+        </w:rPr>
+        <w:t>Highscore</w:t>
+      </w:r>
+      <w:proofErr w:type="spellEnd"/>
+    </w:p>
+    <w:p>
+      <w:pPr>
+        <w:pStyle w:val="Help"/>
+        <w:ind w:left="720"/>
+        <w:rPr>
+          <w:color w:val="auto"/>
+        </w:rPr>
+      </w:pPr>
+    </w:p>
+    <w:p>
+      <w:pPr>
+        <w:pStyle w:val="Help"/>
+        <w:numPr>
+          <w:ilvl w:val="0"/>
+          <w:numId w:val="29"/>
+        </w:numPr>
+        <w:rPr>
+          <w:color w:val="auto"/>
+        </w:rPr>
+      </w:pPr>
+      <w:r>
+        <w:rPr>
+          <w:color w:val="auto"/>
+        </w:rPr>
         <w:t>Quelques images</w:t>
       </w:r>
-      <w:bookmarkStart w:id="17" w:name="_GoBack"/>
-      <w:bookmarkEnd w:id="17"/>
+      <w:r>
+        <w:rPr>
+          <w:color w:val="auto"/>
+        </w:rPr>
+        <w:t xml:space="preserve"> mise dans le jeu servant de bouton comme le bouton undo ou les écrans de défaite et de victoire</w:t>
+      </w:r>
     </w:p>
     <w:p>
       <w:pPr>
@@ -3690,7 +3852,7 @@
           <w:iCs/>
         </w:rPr>
       </w:pPr>
-      <w:bookmarkStart w:id="18" w:name="_Toc128730326"/>
+      <w:bookmarkStart w:id="17" w:name="_Toc128730326"/>
       <w:r>
         <w:rPr>
           <w:i w:val="0"/>
@@ -3698,7 +3860,7 @@
         </w:rPr>
         <w:t>Choix techniques</w:t>
       </w:r>
-      <w:bookmarkEnd w:id="18"/>
+      <w:bookmarkEnd w:id="17"/>
     </w:p>
     <w:p>
       <w:pPr>
@@ -3843,13 +4005,27 @@
     <w:p>
       <w:pPr>
         <w:pStyle w:val="Help"/>
-      </w:pPr>
-      <w:r>
+        <w:rPr>
+          <w:color w:val="000000" w:themeColor="text1"/>
+        </w:rPr>
+      </w:pPr>
+      <w:r>
+        <w:rPr>
+          <w:color w:val="000000" w:themeColor="text1"/>
+        </w:rPr>
         <w:t>Les divers choix qui ont été faits pour la réalisation du mandat</w:t>
       </w:r>
       <w:r>
+        <w:rPr>
+          <w:color w:val="000000" w:themeColor="text1"/>
+        </w:rPr>
         <w:t>, en termes de :</w:t>
       </w:r>
+    </w:p>
+    <w:p>
+      <w:pPr>
+        <w:pStyle w:val="Help"/>
+      </w:pPr>
     </w:p>
     <w:p>
       <w:pPr>
@@ -3858,10 +4034,85 @@
           <w:ilvl w:val="0"/>
           <w:numId w:val="18"/>
         </w:numPr>
-      </w:pPr>
-      <w:r>
+        <w:rPr>
+          <w:color w:val="000000" w:themeColor="text1"/>
+        </w:rPr>
+      </w:pPr>
+      <w:r>
+        <w:rPr>
+          <w:color w:val="000000" w:themeColor="text1"/>
+        </w:rPr>
         <w:t>Matériel</w:t>
       </w:r>
+      <w:r>
+        <w:rPr>
+          <w:color w:val="000000" w:themeColor="text1"/>
+        </w:rPr>
+        <w:t xml:space="preserve"> : nous utilisons python 3.8 avec </w:t>
+      </w:r>
+      <w:proofErr w:type="spellStart"/>
+      <w:r>
+        <w:rPr>
+          <w:color w:val="000000" w:themeColor="text1"/>
+        </w:rPr>
+        <w:t>Pycharm</w:t>
+      </w:r>
+      <w:proofErr w:type="spellEnd"/>
+      <w:r>
+        <w:rPr>
+          <w:color w:val="000000" w:themeColor="text1"/>
+        </w:rPr>
+        <w:t xml:space="preserve"> </w:t>
+      </w:r>
+      <w:proofErr w:type="spellStart"/>
+      <w:r>
+        <w:rPr>
+          <w:color w:val="000000" w:themeColor="text1"/>
+        </w:rPr>
+        <w:t>Edu</w:t>
+      </w:r>
+      <w:proofErr w:type="spellEnd"/>
+      <w:r>
+        <w:rPr>
+          <w:color w:val="000000" w:themeColor="text1"/>
+        </w:rPr>
+        <w:t xml:space="preserve"> car </w:t>
+      </w:r>
+      <w:proofErr w:type="spellStart"/>
+      <w:r>
+        <w:rPr>
+          <w:color w:val="000000" w:themeColor="text1"/>
+        </w:rPr>
+        <w:t>pycharm</w:t>
+      </w:r>
+      <w:proofErr w:type="spellEnd"/>
+      <w:r>
+        <w:rPr>
+          <w:color w:val="000000" w:themeColor="text1"/>
+        </w:rPr>
+        <w:t xml:space="preserve"> et assez simple d’</w:t>
+      </w:r>
+      <w:r>
+        <w:rPr>
+          <w:color w:val="000000" w:themeColor="text1"/>
+        </w:rPr>
+        <w:t>utilisation et aussi car</w:t>
+      </w:r>
+      <w:r>
+        <w:rPr>
+          <w:color w:val="000000" w:themeColor="text1"/>
+        </w:rPr>
+        <w:t xml:space="preserve"> nous l’utilisons depuis le début de notre formation</w:t>
+      </w:r>
+    </w:p>
+    <w:p>
+      <w:pPr>
+        <w:pStyle w:val="Help"/>
+        <w:ind w:left="720"/>
+        <w:rPr>
+          <w:color w:val="000000" w:themeColor="text1"/>
+        </w:rPr>
+      </w:pPr>
     </w:p>
     <w:p>
       <w:pPr>
@@ -3870,13 +4121,57 @@
           <w:ilvl w:val="0"/>
           <w:numId w:val="18"/>
         </w:numPr>
-      </w:pPr>
-      <w:r>
+        <w:rPr>
+          <w:color w:val="000000" w:themeColor="text1"/>
+        </w:rPr>
+      </w:pPr>
+      <w:r>
+        <w:rPr>
+          <w:color w:val="000000" w:themeColor="text1"/>
+        </w:rPr>
         <w:t>S</w:t>
       </w:r>
       <w:r>
+        <w:rPr>
+          <w:color w:val="000000" w:themeColor="text1"/>
+        </w:rPr>
         <w:t>ystèmes d'exploitation</w:t>
       </w:r>
+      <w:r>
+        <w:rPr>
+          <w:color w:val="000000" w:themeColor="text1"/>
+        </w:rPr>
+        <w:t> :</w:t>
+      </w:r>
+      <w:r>
+        <w:rPr>
+          <w:color w:val="000000" w:themeColor="text1"/>
+        </w:rPr>
+        <w:t xml:space="preserve"> nous utilisons W</w:t>
+      </w:r>
+      <w:r>
+        <w:rPr>
+          <w:color w:val="000000" w:themeColor="text1"/>
+        </w:rPr>
+        <w:t>indows 10</w:t>
+      </w:r>
+    </w:p>
+    <w:p>
+      <w:pPr>
+        <w:pStyle w:val="Paragraphedeliste"/>
+        <w:rPr>
+          <w:color w:val="000000" w:themeColor="text1"/>
+        </w:rPr>
+      </w:pPr>
+    </w:p>
+    <w:p>
+      <w:pPr>
+        <w:pStyle w:val="Help"/>
+        <w:ind w:left="720"/>
+        <w:rPr>
+          <w:color w:val="000000" w:themeColor="text1"/>
+        </w:rPr>
+      </w:pPr>
     </w:p>
     <w:p>
       <w:pPr>
@@ -3885,36 +4180,77 @@
           <w:ilvl w:val="0"/>
           <w:numId w:val="18"/>
         </w:numPr>
-      </w:pPr>
-      <w:r>
-        <w:t xml:space="preserve">Logiciels tiers (utilitaires, </w:t>
+        <w:rPr>
+          <w:color w:val="000000" w:themeColor="text1"/>
+        </w:rPr>
+      </w:pPr>
+      <w:r>
+        <w:rPr>
+          <w:color w:val="000000" w:themeColor="text1"/>
+        </w:rPr>
+        <w:t>Logiciels tiers</w:t>
+      </w:r>
+      <w:r>
+        <w:rPr>
+          <w:color w:val="000000" w:themeColor="text1"/>
+        </w:rPr>
+        <w:t xml:space="preserve"> : nous utilisons </w:t>
       </w:r>
       <w:proofErr w:type="spellStart"/>
       <w:r>
-        <w:t>frameworks</w:t>
+        <w:rPr>
+          <w:color w:val="000000" w:themeColor="text1"/>
+        </w:rPr>
+        <w:t>Balsamiq</w:t>
       </w:r>
       <w:proofErr w:type="spellEnd"/>
       <w:r>
-        <w:t xml:space="preserve">, navigateurs </w:t>
+        <w:rPr>
+          <w:color w:val="000000" w:themeColor="text1"/>
+        </w:rPr>
+        <w:t xml:space="preserve"> pour schématiser le projet et concevoir la colorimétrie ainsi que le résultat final de à quoi devra ressembler </w:t>
       </w:r>
       <w:proofErr w:type="gramStart"/>
       <w:r>
-        <w:t>cible,…</w:t>
+        <w:rPr>
+          <w:color w:val="000000" w:themeColor="text1"/>
+        </w:rPr>
+        <w:t>notre</w:t>
       </w:r>
       <w:proofErr w:type="gramEnd"/>
       <w:r>
-        <w:t>)</w:t>
-      </w:r>
-    </w:p>
-    <w:p>
-      <w:pPr>
-        <w:pStyle w:val="Help"/>
-      </w:pPr>
-      <w:r>
-        <w:t xml:space="preserve">Pour chaque élément cité, on donnera une justification du choix </w:t>
-      </w:r>
-      <w:r>
-        <w:t>et on fera la distinction entre ce qui concerne le travail de réalisation et ce qui concerne l’utilisation en production</w:t>
+        <w:rPr>
+          <w:color w:val="000000" w:themeColor="text1"/>
+        </w:rPr>
+        <w:t xml:space="preserve"> jeu, ensuite </w:t>
+      </w:r>
+      <w:proofErr w:type="spellStart"/>
+      <w:r>
+        <w:rPr>
+          <w:color w:val="000000" w:themeColor="text1"/>
+        </w:rPr>
+        <w:t>Icescrum</w:t>
+      </w:r>
+      <w:proofErr w:type="spellEnd"/>
+      <w:r>
+        <w:rPr>
+          <w:color w:val="000000" w:themeColor="text1"/>
+        </w:rPr>
+        <w:t xml:space="preserve"> pour le planifier et le découper avec des objectifs, </w:t>
+      </w:r>
+      <w:proofErr w:type="spellStart"/>
+      <w:r>
+        <w:rPr>
+          <w:color w:val="000000" w:themeColor="text1"/>
+        </w:rPr>
+        <w:t>github</w:t>
+      </w:r>
+      <w:proofErr w:type="spellEnd"/>
+      <w:r>
+        <w:rPr>
+          <w:color w:val="000000" w:themeColor="text1"/>
+        </w:rPr>
+        <w:t xml:space="preserve"> qui permet de sauvegarder notre travail en ligne</w:t>
       </w:r>
     </w:p>
     <w:p>
@@ -3925,7 +4261,7 @@
           <w:iCs/>
         </w:rPr>
       </w:pPr>
-      <w:bookmarkStart w:id="19" w:name="_Toc128730327"/>
+      <w:bookmarkStart w:id="18" w:name="_Toc128730327"/>
       <w:r>
         <w:rPr>
           <w:i w:val="0"/>
@@ -3933,7 +4269,7 @@
         </w:rPr>
         <w:t>Points techniques spécifiques</w:t>
       </w:r>
-      <w:bookmarkEnd w:id="19"/>
+      <w:bookmarkEnd w:id="18"/>
     </w:p>
     <w:p>
       <w:pPr>
@@ -3975,39 +4311,149 @@
           <w:color w:val="auto"/>
         </w:rPr>
       </w:pPr>
+      <w:r>
+        <w:rPr>
+          <w:color w:val="auto"/>
+        </w:rPr>
+        <w:t>Appl</w:t>
+      </w:r>
+      <w:r>
+        <w:rPr>
+          <w:color w:val="auto"/>
+        </w:rPr>
+        <w:t>i</w:t>
+      </w:r>
+      <w:r>
+        <w:rPr>
+          <w:color w:val="auto"/>
+        </w:rPr>
+        <w:t xml:space="preserve">cation de tasse 4 dans </w:t>
+      </w:r>
       <w:proofErr w:type="spellStart"/>
       <w:r>
         <w:rPr>
           <w:color w:val="auto"/>
         </w:rPr>
-        <w:t>Applcation</w:t>
+        <w:t>tkinter</w:t>
       </w:r>
       <w:proofErr w:type="spellEnd"/>
       <w:r>
         <w:rPr>
           <w:color w:val="auto"/>
         </w:rPr>
-        <w:t xml:space="preserve"> de tasse 4 dans </w:t>
+        <w:t> :</w:t>
+      </w:r>
+    </w:p>
+    <w:p>
+      <w:pPr>
+        <w:pStyle w:val="Help"/>
+        <w:ind w:left="708"/>
+        <w:rPr>
+          <w:i w:val="0"/>
+          <w:color w:val="auto"/>
+        </w:rPr>
+      </w:pPr>
+      <w:r>
+        <w:rPr>
+          <w:color w:val="auto"/>
+        </w:rPr>
+        <w:t>En premier on ré</w:t>
+      </w:r>
+      <w:r>
+        <w:rPr>
+          <w:color w:val="auto"/>
+        </w:rPr>
+        <w:t>cupère</w:t>
+      </w:r>
+      <w:r>
+        <w:rPr>
+          <w:color w:val="auto"/>
+        </w:rPr>
+        <w:t xml:space="preserve"> les touches du clavier avec un </w:t>
       </w:r>
       <w:proofErr w:type="spellStart"/>
       <w:r>
         <w:rPr>
           <w:color w:val="auto"/>
         </w:rPr>
-        <w:t>tkinter</w:t>
+        <w:t>bind</w:t>
       </w:r>
       <w:proofErr w:type="spellEnd"/>
       <w:r>
         <w:rPr>
           <w:color w:val="auto"/>
         </w:rPr>
-        <w:t> :</w:t>
+        <w:t xml:space="preserve"> </w:t>
+      </w:r>
+      <w:r>
+        <w:rPr>
+          <w:color w:val="auto"/>
+        </w:rPr>
+        <w:t>(lui-même assigné à une fonction)</w:t>
+      </w:r>
+      <w:r>
+        <w:rPr>
+          <w:color w:val="auto"/>
+        </w:rPr>
+        <w:t xml:space="preserve"> et on les assignes à une variable ce qui permet d’effectuer une certaine fonction selon la touche </w:t>
+      </w:r>
+      <w:proofErr w:type="gramStart"/>
+      <w:r>
+        <w:rPr>
+          <w:color w:val="auto"/>
+        </w:rPr>
+        <w:t>appuyée(</w:t>
+      </w:r>
+      <w:proofErr w:type="gramEnd"/>
+      <w:r>
+        <w:rPr>
+          <w:color w:val="auto"/>
+        </w:rPr>
+        <w:t>avec une condition if et aussi utiliser diffé</w:t>
+      </w:r>
+      <w:r>
+        <w:rPr>
+          <w:color w:val="auto"/>
+        </w:rPr>
+        <w:t>rentes touches pour les directi</w:t>
+      </w:r>
+      <w:r>
+        <w:rPr>
+          <w:color w:val="auto"/>
+        </w:rPr>
+        <w:t xml:space="preserve">ons comme </w:t>
+      </w:r>
+      <w:proofErr w:type="spellStart"/>
+      <w:r>
+        <w:rPr>
+          <w:color w:val="auto"/>
+        </w:rPr>
+        <w:t>wasd</w:t>
+      </w:r>
+      <w:proofErr w:type="spellEnd"/>
+      <w:r>
+        <w:rPr>
+          <w:color w:val="auto"/>
+        </w:rPr>
+        <w:t>,</w:t>
+      </w:r>
+      <w:r>
+        <w:rPr>
+          <w:color w:val="auto"/>
+        </w:rPr>
+        <w:t xml:space="preserve"> WASD et les 4 </w:t>
+      </w:r>
+      <w:r>
+        <w:rPr>
+          <w:color w:val="auto"/>
+        </w:rPr>
+        <w:t>flèches)</w:t>
       </w:r>
     </w:p>
     <w:p>
       <w:pPr>
         <w:pStyle w:val="Help"/>
-        <w:ind w:left="360"/>
+        <w:ind w:left="708"/>
         <w:rPr>
           <w:i w:val="0"/>
           <w:color w:val="auto"/>
@@ -4017,179 +4463,68 @@
         <w:rPr>
           <w:color w:val="auto"/>
         </w:rPr>
-        <w:t xml:space="preserve">En premier on </w:t>
+        <w:t>On prend dans un certain ordre pour gauche</w:t>
+      </w:r>
+      <w:r>
+        <w:rPr>
+          <w:color w:val="auto"/>
+        </w:rPr>
+        <w:t xml:space="preserve"> </w:t>
+      </w:r>
+      <w:r>
+        <w:rPr>
+          <w:color w:val="auto"/>
+        </w:rPr>
+        <w:t xml:space="preserve">et bas </w:t>
       </w:r>
       <w:proofErr w:type="spellStart"/>
       <w:r>
         <w:rPr>
           <w:color w:val="auto"/>
         </w:rPr>
-        <w:t>recupère</w:t>
+        <w:t>abcd</w:t>
       </w:r>
       <w:proofErr w:type="spellEnd"/>
       <w:r>
         <w:rPr>
           <w:color w:val="auto"/>
         </w:rPr>
-        <w:t xml:space="preserve"> les touches du clavier avec </w:t>
+        <w:t xml:space="preserve"> pour droite et haut </w:t>
+      </w:r>
+      <w:proofErr w:type="spellStart"/>
+      <w:r>
+        <w:rPr>
+          <w:color w:val="auto"/>
+        </w:rPr>
+        <w:t>dcba</w:t>
+      </w:r>
+      <w:proofErr w:type="spellEnd"/>
+      <w:r>
+        <w:rPr>
+          <w:color w:val="auto"/>
+        </w:rPr>
+        <w:t xml:space="preserve">, le tout dans une boucle for de </w:t>
       </w:r>
       <w:proofErr w:type="gramStart"/>
       <w:r>
         <w:rPr>
           <w:color w:val="auto"/>
         </w:rPr>
-        <w:t>un .</w:t>
-      </w:r>
-      <w:proofErr w:type="spellStart"/>
-      <w:r>
-        <w:rPr>
-          <w:color w:val="auto"/>
-        </w:rPr>
-        <w:t>bind</w:t>
-      </w:r>
-      <w:proofErr w:type="spellEnd"/>
+        <w:t>range(</w:t>
+      </w:r>
       <w:proofErr w:type="gramEnd"/>
       <w:r>
         <w:rPr>
           <w:color w:val="auto"/>
         </w:rPr>
-        <w:t>(lui-même assigné à une fonction)</w:t>
-      </w:r>
-      <w:r>
-        <w:rPr>
-          <w:color w:val="auto"/>
-        </w:rPr>
-        <w:t xml:space="preserve"> et on les assignes à une variable ce qui permet d’effectuer une </w:t>
-      </w:r>
-      <w:r>
-        <w:rPr>
-          <w:color w:val="auto"/>
-        </w:rPr>
-        <w:lastRenderedPageBreak/>
-        <w:t xml:space="preserve">certaine fonction selon la touche appuyée(avec une condition if et aussi utiliser différentes touches pour les </w:t>
-      </w:r>
-      <w:proofErr w:type="spellStart"/>
-      <w:r>
-        <w:rPr>
-          <w:color w:val="auto"/>
-        </w:rPr>
-        <w:t>directiions</w:t>
-      </w:r>
-      <w:proofErr w:type="spellEnd"/>
-      <w:r>
-        <w:rPr>
-          <w:color w:val="auto"/>
-        </w:rPr>
-        <w:t xml:space="preserve"> comme </w:t>
-      </w:r>
-      <w:proofErr w:type="spellStart"/>
-      <w:r>
-        <w:rPr>
-          <w:color w:val="auto"/>
-        </w:rPr>
-        <w:t>wasd,WASD</w:t>
-      </w:r>
-      <w:proofErr w:type="spellEnd"/>
-      <w:r>
-        <w:rPr>
-          <w:color w:val="auto"/>
-        </w:rPr>
-        <w:t xml:space="preserve"> et les </w:t>
-      </w:r>
-      <w:proofErr w:type="spellStart"/>
-      <w:r>
-        <w:rPr>
-          <w:color w:val="auto"/>
-        </w:rPr>
-        <w:t>quatres</w:t>
-      </w:r>
-      <w:proofErr w:type="spellEnd"/>
-      <w:r>
-        <w:rPr>
-          <w:color w:val="auto"/>
-        </w:rPr>
-        <w:t xml:space="preserve"> flèches)</w:t>
-      </w:r>
-    </w:p>
-    <w:p>
-      <w:pPr>
-        <w:pStyle w:val="Help"/>
-        <w:ind w:left="360"/>
-        <w:rPr>
-          <w:i w:val="0"/>
-          <w:color w:val="auto"/>
-        </w:rPr>
-      </w:pPr>
-      <w:r>
-        <w:rPr>
-          <w:color w:val="auto"/>
-        </w:rPr>
-        <w:t xml:space="preserve">On prend dans un certain ordre pour </w:t>
-      </w:r>
-      <w:proofErr w:type="spellStart"/>
-      <w:r>
-        <w:rPr>
-          <w:color w:val="auto"/>
-        </w:rPr>
-        <w:t>gaucheet</w:t>
-      </w:r>
-      <w:proofErr w:type="spellEnd"/>
-      <w:r>
-        <w:rPr>
-          <w:color w:val="auto"/>
-        </w:rPr>
-        <w:t xml:space="preserve"> bas </w:t>
-      </w:r>
-      <w:proofErr w:type="spellStart"/>
-      <w:r>
-        <w:rPr>
-          <w:color w:val="auto"/>
-        </w:rPr>
-        <w:t>abcd</w:t>
-      </w:r>
-      <w:proofErr w:type="spellEnd"/>
-      <w:r>
-        <w:rPr>
-          <w:color w:val="auto"/>
-        </w:rPr>
-        <w:t xml:space="preserve"> pour droite et haut </w:t>
-      </w:r>
-      <w:proofErr w:type="spellStart"/>
-      <w:r>
-        <w:rPr>
-          <w:color w:val="auto"/>
-        </w:rPr>
-        <w:t>dcba</w:t>
-      </w:r>
-      <w:proofErr w:type="spellEnd"/>
-      <w:r>
-        <w:rPr>
-          <w:color w:val="auto"/>
-        </w:rPr>
-        <w:t xml:space="preserve">, le tout dans une boucle for de </w:t>
-      </w:r>
-      <w:proofErr w:type="gramStart"/>
-      <w:r>
-        <w:rPr>
-          <w:color w:val="auto"/>
-        </w:rPr>
-        <w:t>range(</w:t>
-      </w:r>
-      <w:proofErr w:type="gramEnd"/>
-      <w:r>
-        <w:rPr>
-          <w:color w:val="auto"/>
-        </w:rPr>
-        <w:t xml:space="preserve">4) ce qui effectue la fonction 4 fois permettant de l’effectuer pour les </w:t>
-      </w:r>
-      <w:proofErr w:type="spellStart"/>
-      <w:r>
-        <w:rPr>
-          <w:color w:val="auto"/>
-        </w:rPr>
-        <w:t>quatres</w:t>
-      </w:r>
-      <w:proofErr w:type="spellEnd"/>
+        <w:t>4) ce qui effectue la fonction 4 fois permetta</w:t>
+      </w:r>
+      <w:r>
+        <w:rPr>
+          <w:color w:val="auto"/>
+        </w:rPr>
+        <w:t>nt de l’effectuer pour les 4</w:t>
+      </w:r>
       <w:r>
         <w:rPr>
           <w:color w:val="auto"/>
@@ -4253,13 +4588,14 @@
       <w:pPr>
         <w:pStyle w:val="Titre1"/>
       </w:pPr>
-      <w:bookmarkStart w:id="20" w:name="_Toc128730328"/>
-      <w:bookmarkStart w:id="21" w:name="_Toc25553321"/>
-      <w:bookmarkStart w:id="22" w:name="_Toc71691025"/>
-      <w:r>
+      <w:bookmarkStart w:id="19" w:name="_Toc128730328"/>
+      <w:bookmarkStart w:id="20" w:name="_Toc25553321"/>
+      <w:bookmarkStart w:id="21" w:name="_Toc71691025"/>
+      <w:r>
+        <w:lastRenderedPageBreak/>
         <w:t>Tests</w:t>
       </w:r>
-      <w:bookmarkEnd w:id="20"/>
+      <w:bookmarkEnd w:id="19"/>
     </w:p>
     <w:p>
       <w:pPr>
@@ -4269,7 +4605,7 @@
           <w:iCs/>
         </w:rPr>
       </w:pPr>
-      <w:bookmarkStart w:id="23" w:name="_Toc128730329"/>
+      <w:bookmarkStart w:id="22" w:name="_Toc128730329"/>
       <w:r>
         <w:rPr>
           <w:i w:val="0"/>
@@ -4284,7 +4620,7 @@
         </w:rPr>
         <w:t>est</w:t>
       </w:r>
-      <w:bookmarkEnd w:id="21"/>
+      <w:bookmarkEnd w:id="20"/>
       <w:r>
         <w:rPr>
           <w:i w:val="0"/>
@@ -4292,8 +4628,8 @@
         </w:rPr>
         <w:t>s effectués</w:t>
       </w:r>
+      <w:bookmarkEnd w:id="21"/>
       <w:bookmarkEnd w:id="22"/>
-      <w:bookmarkEnd w:id="23"/>
     </w:p>
     <w:p>
       <w:pPr>
@@ -4371,9 +4707,9 @@
           <w:iCs/>
         </w:rPr>
       </w:pPr>
-      <w:bookmarkStart w:id="24" w:name="_Toc25553322"/>
-      <w:bookmarkStart w:id="25" w:name="_Toc71691026"/>
-      <w:bookmarkStart w:id="26" w:name="_Toc128730330"/>
+      <w:bookmarkStart w:id="23" w:name="_Toc25553322"/>
+      <w:bookmarkStart w:id="24" w:name="_Toc71691026"/>
+      <w:bookmarkStart w:id="25" w:name="_Toc128730330"/>
       <w:r>
         <w:rPr>
           <w:i w:val="0"/>
@@ -4381,7 +4717,7 @@
         </w:rPr>
         <w:t xml:space="preserve">Erreurs </w:t>
       </w:r>
-      <w:bookmarkEnd w:id="24"/>
+      <w:bookmarkEnd w:id="23"/>
       <w:r>
         <w:rPr>
           <w:i w:val="0"/>
@@ -4389,8 +4725,8 @@
         </w:rPr>
         <w:t>restantes</w:t>
       </w:r>
+      <w:bookmarkEnd w:id="24"/>
       <w:bookmarkEnd w:id="25"/>
-      <w:bookmarkEnd w:id="26"/>
       <w:r>
         <w:rPr>
           <w:i w:val="0"/>
@@ -4403,7 +4739,7 @@
       <w:pPr>
         <w:pStyle w:val="Help"/>
       </w:pPr>
-      <w:bookmarkStart w:id="27" w:name="_Toc25553323"/>
+      <w:bookmarkStart w:id="26" w:name="_Toc25553323"/>
       <w:r>
         <w:rPr>
           <w:color w:val="auto"/>
@@ -4450,19 +4786,19 @@
           <w:tab w:val="num" w:pos="360"/>
         </w:tabs>
       </w:pPr>
-      <w:bookmarkStart w:id="28" w:name="_Toc25553328"/>
-      <w:bookmarkStart w:id="29" w:name="_Toc71703263"/>
-      <w:bookmarkStart w:id="30" w:name="_Toc128730331"/>
+      <w:bookmarkStart w:id="27" w:name="_Toc25553328"/>
+      <w:bookmarkStart w:id="28" w:name="_Toc71703263"/>
+      <w:bookmarkStart w:id="29" w:name="_Toc128730331"/>
+      <w:bookmarkEnd w:id="26"/>
+      <w:r>
+        <w:t>C</w:t>
+      </w:r>
       <w:bookmarkEnd w:id="27"/>
-      <w:r>
-        <w:t>C</w:t>
-      </w:r>
       <w:bookmarkEnd w:id="28"/>
+      <w:r>
+        <w:t>onclusions</w:t>
+      </w:r>
       <w:bookmarkEnd w:id="29"/>
-      <w:r>
-        <w:t>onclusions</w:t>
-      </w:r>
-      <w:bookmarkEnd w:id="30"/>
     </w:p>
     <w:p>
       <w:pPr>
@@ -4550,6 +4886,18 @@
       <w:r>
         <w:t>Suites possibles pour le projet (évolutions &amp; améliorations)</w:t>
       </w:r>
+      <w:r>
+        <w:br w:type="page"/>
+      </w:r>
+    </w:p>
+    <w:p>
+      <w:pPr>
+        <w:pStyle w:val="Help"/>
+        <w:numPr>
+          <w:ilvl w:val="0"/>
+          <w:numId w:val="25"/>
+        </w:numPr>
+      </w:pPr>
     </w:p>
     <w:p>
       <w:pPr>
@@ -4558,16 +4906,16 @@
           <w:tab w:val="num" w:pos="360"/>
         </w:tabs>
       </w:pPr>
-      <w:bookmarkStart w:id="31" w:name="_Toc71703264"/>
-      <w:bookmarkStart w:id="32" w:name="_Toc128730332"/>
+      <w:bookmarkStart w:id="30" w:name="_Toc71703264"/>
+      <w:bookmarkStart w:id="31" w:name="_Toc128730332"/>
       <w:r>
         <w:t>A</w:t>
       </w:r>
+      <w:bookmarkEnd w:id="30"/>
+      <w:r>
+        <w:t>nnexes</w:t>
+      </w:r>
       <w:bookmarkEnd w:id="31"/>
-      <w:r>
-        <w:t>nnexes</w:t>
-      </w:r>
-      <w:bookmarkEnd w:id="32"/>
     </w:p>
     <w:p>
       <w:pPr>
@@ -4577,8 +4925,8 @@
           <w:iCs/>
         </w:rPr>
       </w:pPr>
-      <w:bookmarkStart w:id="33" w:name="_Toc71703265"/>
-      <w:bookmarkStart w:id="34" w:name="_Toc128730333"/>
+      <w:bookmarkStart w:id="32" w:name="_Toc71703265"/>
+      <w:bookmarkStart w:id="33" w:name="_Toc128730333"/>
       <w:r>
         <w:rPr>
           <w:i w:val="0"/>
@@ -4586,8 +4934,8 @@
         </w:rPr>
         <w:t>Sources – Bibliographie</w:t>
       </w:r>
+      <w:bookmarkEnd w:id="32"/>
       <w:bookmarkEnd w:id="33"/>
-      <w:bookmarkEnd w:id="34"/>
     </w:p>
     <w:p>
       <w:pPr>
@@ -4632,23 +4980,44 @@
       </w:pPr>
       <w:r>
         <w:rPr>
+          <w:color w:val="auto"/>
+        </w:rPr>
+        <w:t>Scan dossier :</w:t>
+      </w:r>
+      <w:r>
+        <w:t xml:space="preserve"> </w:t>
+      </w:r>
+      <w:r>
+        <w:rPr>
+          <w:color w:val="auto"/>
+        </w:rPr>
+        <w:t xml:space="preserve">https://www.tresfacile.net/liste-combobox-tkinter/#:~:text=Tkinter%20Combobox%20est%20une%20sorte,indiquant%20tous%20les%20choix%20possible. </w:t>
+      </w:r>
+      <w:r>
+        <w:rPr>
           <w:color w:val="FF0000"/>
         </w:rPr>
-        <w:t xml:space="preserve">(Les sites utilisés </w:t>
-      </w:r>
-      <w:proofErr w:type="spellStart"/>
+        <w:t>(</w:t>
+      </w:r>
+      <w:proofErr w:type="gramStart"/>
       <w:r>
         <w:rPr>
           <w:color w:val="FF0000"/>
         </w:rPr>
-        <w:t>come</w:t>
-      </w:r>
-      <w:proofErr w:type="spellEnd"/>
+        <w:t>sites</w:t>
+      </w:r>
+      <w:proofErr w:type="gramEnd"/>
       <w:r>
         <w:rPr>
           <w:color w:val="FF0000"/>
         </w:rPr>
-        <w:t xml:space="preserve"> aide !!!</w:t>
+        <w:t xml:space="preserve"> </w:t>
+      </w:r>
+      <w:r>
+        <w:rPr>
+          <w:color w:val="FF0000"/>
+        </w:rPr>
+        <w:t>+ personnes)</w:t>
       </w:r>
     </w:p>
     <w:p>
@@ -4661,29 +5030,20 @@
     </w:p>
     <w:p>
       <w:pPr>
-        <w:pStyle w:val="Help"/>
-        <w:rPr>
-          <w:color w:val="FF0000"/>
-        </w:rPr>
-      </w:pPr>
-      <w:r>
-        <w:rPr>
-          <w:color w:val="FF0000"/>
-        </w:rPr>
-        <w:t>Les personnes (avec les points où elles ont aidé))</w:t>
-      </w:r>
-    </w:p>
-    <w:p>
-      <w:pPr>
         <w:pStyle w:val="Titre2"/>
+        <w:numPr>
+          <w:ilvl w:val="0"/>
+          <w:numId w:val="0"/>
+        </w:numPr>
+        <w:ind w:left="576"/>
         <w:rPr>
           <w:i w:val="0"/>
           <w:iCs/>
         </w:rPr>
       </w:pPr>
-      <w:bookmarkStart w:id="35" w:name="_Toc25553330"/>
-      <w:bookmarkStart w:id="36" w:name="_Toc71703266"/>
-      <w:bookmarkStart w:id="37" w:name="_Toc128730334"/>
+      <w:bookmarkStart w:id="34" w:name="_Toc25553330"/>
+      <w:bookmarkStart w:id="35" w:name="_Toc71703266"/>
+      <w:bookmarkStart w:id="36" w:name="_Toc128730334"/>
       <w:r>
         <w:rPr>
           <w:i w:val="0"/>
@@ -4691,8 +5051,8 @@
         </w:rPr>
         <w:t xml:space="preserve">Journal de bord </w:t>
       </w:r>
+      <w:bookmarkEnd w:id="34"/>
       <w:bookmarkEnd w:id="35"/>
-      <w:bookmarkEnd w:id="36"/>
       <w:r>
         <w:rPr>
           <w:i w:val="0"/>
@@ -4700,7 +5060,7 @@
         </w:rPr>
         <w:t>du projet</w:t>
       </w:r>
-      <w:bookmarkEnd w:id="37"/>
+      <w:bookmarkEnd w:id="36"/>
     </w:p>
     <w:p/>
     <w:tbl>
@@ -4789,42 +5149,35 @@
     </w:p>
     <w:p>
       <w:pPr>
+        <w:rPr>
+          <w:szCs w:val="14"/>
+        </w:rPr>
+      </w:pPr>
+    </w:p>
+    <w:p>
+      <w:pPr>
+        <w:rPr>
+          <w:szCs w:val="14"/>
+        </w:rPr>
+      </w:pPr>
+    </w:p>
+    <w:p>
+      <w:pPr>
         <w:pStyle w:val="Titre2"/>
         <w:rPr>
           <w:i w:val="0"/>
           <w:iCs/>
         </w:rPr>
       </w:pPr>
-      <w:bookmarkStart w:id="38" w:name="_Toc128730335"/>
+      <w:bookmarkStart w:id="37" w:name="_Toc128730335"/>
       <w:r>
         <w:rPr>
           <w:i w:val="0"/>
           <w:iCs/>
         </w:rPr>
-        <w:t xml:space="preserve">Journal de </w:t>
-      </w:r>
-      <w:r>
-        <w:rPr>
-          <w:i w:val="0"/>
-          <w:iCs/>
-        </w:rPr>
-        <w:t>travail</w:t>
-      </w:r>
-      <w:r>
-        <w:rPr>
-          <w:i w:val="0"/>
-          <w:iCs/>
-        </w:rPr>
-        <w:t xml:space="preserve"> </w:t>
-      </w:r>
-      <w:r>
-        <w:rPr>
-          <w:i w:val="0"/>
-          <w:iCs/>
-        </w:rPr>
-        <w:t>du projet</w:t>
-      </w:r>
-      <w:bookmarkEnd w:id="38"/>
+        <w:t>Journal de travail du projet</w:t>
+      </w:r>
+      <w:bookmarkEnd w:id="37"/>
     </w:p>
     <w:p/>
     <w:tbl>
@@ -4861,7 +5214,6 @@
               <w:rPr>
                 <w:b/>
               </w:rPr>
-              <w:lastRenderedPageBreak/>
               <w:t>Date</w:t>
             </w:r>
           </w:p>
@@ -5437,6 +5789,128 @@
           </w:p>
         </w:tc>
       </w:tr>
+      <w:tr>
+        <w:tc>
+          <w:tcPr>
+            <w:tcW w:w="1151" w:type="dxa"/>
+          </w:tcPr>
+          <w:p>
+            <w:r>
+              <w:t>17.03.23</w:t>
+            </w:r>
+          </w:p>
+        </w:tc>
+        <w:tc>
+          <w:tcPr>
+            <w:tcW w:w="1491" w:type="dxa"/>
+          </w:tcPr>
+          <w:p>
+            <w:r>
+              <w:t>5.25h</w:t>
+            </w:r>
+          </w:p>
+        </w:tc>
+        <w:tc>
+          <w:tcPr>
+            <w:tcW w:w="6175" w:type="dxa"/>
+          </w:tcPr>
+          <w:p>
+            <w:r>
+              <w:t xml:space="preserve">Plusieurs nouvelles </w:t>
+            </w:r>
+            <w:proofErr w:type="spellStart"/>
+            <w:r>
+              <w:t>fonctionnalitées</w:t>
+            </w:r>
+            <w:proofErr w:type="spellEnd"/>
+            <w:r>
+              <w:t xml:space="preserve"> du menu </w:t>
+            </w:r>
+            <w:proofErr w:type="spellStart"/>
+            <w:r>
+              <w:t>débug</w:t>
+            </w:r>
+            <w:proofErr w:type="spellEnd"/>
+            <w:r>
+              <w:t xml:space="preserve"> (</w:t>
+            </w:r>
+            <w:proofErr w:type="spellStart"/>
+            <w:r>
+              <w:t>rainbow</w:t>
+            </w:r>
+            <w:proofErr w:type="spellEnd"/>
+            <w:r>
+              <w:t xml:space="preserve"> </w:t>
+            </w:r>
+            <w:proofErr w:type="spellStart"/>
+            <w:r>
+              <w:t>mod</w:t>
+            </w:r>
+            <w:proofErr w:type="spellEnd"/>
+            <w:r>
+              <w:t xml:space="preserve">, </w:t>
+            </w:r>
+            <w:proofErr w:type="spellStart"/>
+            <w:r>
+              <w:t>random</w:t>
+            </w:r>
+            <w:proofErr w:type="spellEnd"/>
+            <w:r>
+              <w:t xml:space="preserve"> permettant de changer l’emplacement des tuiles aléatoirement et </w:t>
+            </w:r>
+            <w:proofErr w:type="spellStart"/>
+            <w:r>
+              <w:t>clear</w:t>
+            </w:r>
+            <w:proofErr w:type="spellEnd"/>
+            <w:r>
+              <w:t xml:space="preserve"> </w:t>
+            </w:r>
+            <w:proofErr w:type="spellStart"/>
+            <w:r>
+              <w:t>Highscore</w:t>
+            </w:r>
+            <w:proofErr w:type="spellEnd"/>
+            <w:r>
+              <w:t>)</w:t>
+            </w:r>
+          </w:p>
+        </w:tc>
+      </w:tr>
+      <w:tr>
+        <w:tc>
+          <w:tcPr>
+            <w:tcW w:w="1151" w:type="dxa"/>
+          </w:tcPr>
+          <w:p>
+            <w:r>
+              <w:t>22.03.23</w:t>
+            </w:r>
+          </w:p>
+        </w:tc>
+        <w:tc>
+          <w:tcPr>
+            <w:tcW w:w="1491" w:type="dxa"/>
+          </w:tcPr>
+          <w:p>
+            <w:r>
+              <w:t>1.5h</w:t>
+            </w:r>
+            <w:bookmarkStart w:id="38" w:name="_GoBack"/>
+            <w:bookmarkEnd w:id="38"/>
+          </w:p>
+        </w:tc>
+        <w:tc>
+          <w:tcPr>
+            <w:tcW w:w="6175" w:type="dxa"/>
+          </w:tcPr>
+          <w:p>
+            <w:r>
+              <w:t>absent</w:t>
+            </w:r>
+          </w:p>
+        </w:tc>
+      </w:tr>
     </w:tbl>
     <w:p>
       <w:pPr>
@@ -5487,7 +5961,13 @@
       </w:pBdr>
     </w:pPr>
     <w:r>
-      <w:t>John Jaccard</w:t>
+      <w:t>J</w:t>
+    </w:r>
+    <w:r>
+      <w:t>ohn Jacc</w:t>
+    </w:r>
+    <w:r>
+      <w:t>ard</w:t>
     </w:r>
     <w:r>
       <w:tab/>
@@ -5515,7 +5995,7 @@
         <w:rStyle w:val="Numrodepage"/>
         <w:noProof/>
       </w:rPr>
-      <w:t>4</w:t>
+      <w:t>7</w:t>
     </w:r>
     <w:r>
       <w:rPr>
@@ -5548,7 +6028,7 @@
       <w:rPr>
         <w:noProof/>
       </w:rPr>
-      <w:t>17/03/2023 08:34:00</w:t>
+      <w:t>21/03/2023 09:45:00</w:t>
     </w:r>
     <w:r>
       <w:rPr>
@@ -10120,6 +10600,16 @@
       <w:u w:val="single"/>
     </w:rPr>
   </w:style>
+  <w:style w:type="paragraph" w:styleId="Paragraphedeliste">
+    <w:name w:val="List Paragraph"/>
+    <w:basedOn w:val="Normal"/>
+    <w:uiPriority w:val="72"/>
+    <w:rsid w:val="005509CC"/>
+    <w:pPr>
+      <w:ind w:left="720"/>
+      <w:contextualSpacing/>
+    </w:pPr>
+  </w:style>
 </w:styles>
 </file>
 

</xml_diff>

<commit_message>
Sprint 3 ,documentation de la doc sur le menu debug
</commit_message>
<xml_diff>
--- a/Fiche_projet/Doc_2048_Jaccard.John.docx
+++ b/Fiche_projet/Doc_2048_Jaccard.John.docx
@@ -2720,8 +2720,6 @@
         </w:rPr>
         <w:t xml:space="preserve"> </w:t>
       </w:r>
-      <w:bookmarkStart w:id="3" w:name="_GoBack"/>
-      <w:bookmarkEnd w:id="3"/>
     </w:p>
     <w:p>
       <w:pPr>
@@ -2731,7 +2729,7 @@
           <w:iCs/>
         </w:rPr>
       </w:pPr>
-      <w:bookmarkStart w:id="4" w:name="_Toc130551671"/>
+      <w:bookmarkStart w:id="3" w:name="_Toc130551671"/>
       <w:r>
         <w:rPr>
           <w:i w:val="0"/>
@@ -2746,7 +2744,7 @@
         </w:rPr>
         <w:t xml:space="preserve"> initiale</w:t>
       </w:r>
-      <w:bookmarkEnd w:id="4"/>
+      <w:bookmarkEnd w:id="3"/>
     </w:p>
     <w:p>
       <w:pPr>
@@ -2940,11 +2938,11 @@
       <w:pPr>
         <w:pStyle w:val="Titre1"/>
       </w:pPr>
-      <w:bookmarkStart w:id="5" w:name="_Toc130551672"/>
+      <w:bookmarkStart w:id="4" w:name="_Toc130551672"/>
       <w:r>
         <w:t>Analyse</w:t>
       </w:r>
-      <w:bookmarkEnd w:id="5"/>
+      <w:bookmarkEnd w:id="4"/>
     </w:p>
     <w:p>
       <w:pPr>
@@ -2953,8 +2951,8 @@
           <w:color w:val="000000" w:themeColor="text1"/>
         </w:rPr>
       </w:pPr>
-      <w:bookmarkStart w:id="6" w:name="_Toc25553307"/>
-      <w:bookmarkStart w:id="7" w:name="_Toc71691011"/>
+      <w:bookmarkStart w:id="5" w:name="_Toc25553307"/>
+      <w:bookmarkStart w:id="6" w:name="_Toc71691011"/>
       <w:r>
         <w:rPr>
           <w:color w:val="000000" w:themeColor="text1"/>
@@ -3018,9 +3016,9 @@
           <w:iCs/>
         </w:rPr>
       </w:pPr>
-      <w:bookmarkStart w:id="8" w:name="_Toc130551673"/>
+      <w:bookmarkStart w:id="7" w:name="_Toc130551673"/>
+      <w:bookmarkEnd w:id="5"/>
       <w:bookmarkEnd w:id="6"/>
-      <w:bookmarkEnd w:id="7"/>
       <w:r>
         <w:rPr>
           <w:noProof/>
@@ -3097,7 +3095,7 @@
         </w:rPr>
         <w:t>Maquette</w:t>
       </w:r>
-      <w:bookmarkEnd w:id="8"/>
+      <w:bookmarkEnd w:id="7"/>
     </w:p>
     <w:p/>
     <w:p/>
@@ -3131,7 +3129,7 @@
           <w:iCs/>
         </w:rPr>
       </w:pPr>
-      <w:bookmarkStart w:id="9" w:name="_Toc71691012"/>
+      <w:bookmarkStart w:id="8" w:name="_Toc71691012"/>
     </w:p>
     <w:p>
       <w:pPr>
@@ -3146,7 +3144,7 @@
           <w:iCs/>
         </w:rPr>
       </w:pPr>
-      <w:bookmarkStart w:id="10" w:name="_Toc125451216"/>
+      <w:bookmarkStart w:id="9" w:name="_Toc125451216"/>
     </w:p>
     <w:p>
       <w:pPr>
@@ -3156,7 +3154,7 @@
           <w:iCs/>
         </w:rPr>
       </w:pPr>
-      <w:bookmarkStart w:id="11" w:name="_Toc130551674"/>
+      <w:bookmarkStart w:id="10" w:name="_Toc130551674"/>
       <w:r>
         <w:rPr>
           <w:i w:val="0"/>
@@ -3164,8 +3162,8 @@
         </w:rPr>
         <w:t>Stories / tests d’acceptation</w:t>
       </w:r>
+      <w:bookmarkEnd w:id="9"/>
       <w:bookmarkEnd w:id="10"/>
-      <w:bookmarkEnd w:id="11"/>
     </w:p>
     <w:p>
       <w:pPr>
@@ -3197,7 +3195,7 @@
           <w:iCs/>
         </w:rPr>
       </w:pPr>
-      <w:bookmarkStart w:id="12" w:name="_Toc130551675"/>
+      <w:bookmarkStart w:id="11" w:name="_Toc130551675"/>
       <w:r>
         <w:rPr>
           <w:i w:val="0"/>
@@ -3205,8 +3203,8 @@
         </w:rPr>
         <w:t>Stratégie de test</w:t>
       </w:r>
-      <w:bookmarkEnd w:id="9"/>
-      <w:bookmarkEnd w:id="12"/>
+      <w:bookmarkEnd w:id="8"/>
+      <w:bookmarkEnd w:id="11"/>
     </w:p>
     <w:p>
       <w:pPr>
@@ -3338,20 +3336,20 @@
           <w:tab w:val="num" w:pos="360"/>
         </w:tabs>
       </w:pPr>
-      <w:bookmarkStart w:id="13" w:name="_Toc130551676"/>
+      <w:bookmarkStart w:id="12" w:name="_Toc130551676"/>
       <w:r>
         <w:t>Implémentation</w:t>
       </w:r>
-      <w:bookmarkEnd w:id="13"/>
+      <w:bookmarkEnd w:id="12"/>
     </w:p>
     <w:p>
       <w:pPr>
         <w:pStyle w:val="Titre2"/>
       </w:pPr>
+      <w:bookmarkStart w:id="13" w:name="_Toc130551677"/>
       <w:bookmarkStart w:id="14" w:name="_Toc25553317"/>
       <w:bookmarkStart w:id="15" w:name="_Toc71691022"/>
       <w:bookmarkStart w:id="16" w:name="_Ref254352701"/>
-      <w:bookmarkStart w:id="17" w:name="_Toc130551677"/>
       <w:r>
         <w:rPr>
           <w:i w:val="0"/>
@@ -3359,7 +3357,7 @@
         </w:rPr>
         <w:t>Vue d’ensemble</w:t>
       </w:r>
-      <w:bookmarkEnd w:id="17"/>
+      <w:bookmarkEnd w:id="13"/>
     </w:p>
     <w:p>
       <w:pPr>
@@ -3380,6 +3378,14 @@
         </w:rPr>
         <w:t>interagit avec son entourage, en termes :</w:t>
       </w:r>
+    </w:p>
+    <w:p>
+      <w:pPr>
+        <w:pStyle w:val="Help"/>
+        <w:rPr>
+          <w:color w:val="000000" w:themeColor="text1"/>
+        </w:rPr>
+      </w:pPr>
     </w:p>
     <w:p>
       <w:pPr>
@@ -3675,6 +3681,51 @@
           <w:color w:val="auto"/>
         </w:rPr>
         <w:t xml:space="preserve"> mise dans le jeu servant de bouton comme le bouton undo ou les écrans de défaite et de victoire</w:t>
+      </w:r>
+    </w:p>
+    <w:p>
+      <w:pPr>
+        <w:pStyle w:val="Paragraphedeliste"/>
+      </w:pPr>
+    </w:p>
+    <w:p>
+      <w:pPr>
+        <w:pStyle w:val="Help"/>
+        <w:numPr>
+          <w:ilvl w:val="0"/>
+          <w:numId w:val="29"/>
+        </w:numPr>
+        <w:rPr>
+          <w:color w:val="auto"/>
+        </w:rPr>
+      </w:pPr>
+      <w:r>
+        <w:rPr>
+          <w:color w:val="auto"/>
+        </w:rPr>
+        <w:t>Un bouton caché qui permet d’ouvrir le menu</w:t>
+      </w:r>
+      <w:proofErr w:type="gramStart"/>
+      <w:r>
+        <w:rPr>
+          <w:color w:val="auto"/>
+        </w:rPr>
+        <w:t xml:space="preserve"> «DEBUG</w:t>
+      </w:r>
+      <w:proofErr w:type="gramEnd"/>
+      <w:r>
+        <w:rPr>
+          <w:color w:val="auto"/>
+        </w:rPr>
+        <w:t> » en cliquant dans le coin inférieur droit de la fenêtre</w:t>
+      </w:r>
+      <w:bookmarkStart w:id="17" w:name="_GoBack"/>
+      <w:bookmarkEnd w:id="17"/>
+      <w:r>
+        <w:rPr>
+          <w:color w:val="auto"/>
+        </w:rPr>
+        <w:t> </w:t>
       </w:r>
     </w:p>
     <w:p>
@@ -4958,21 +5009,7 @@
           <w:i w:val="0"/>
           <w:color w:val="auto"/>
         </w:rPr>
-        <w:t xml:space="preserve">Quand la table n’a aucun changement (on voit </w:t>
-      </w:r>
-      <w:r>
-        <w:rPr>
-          <w:i w:val="0"/>
-          <w:color w:val="auto"/>
-        </w:rPr>
-        <w:t>ça</w:t>
-      </w:r>
-      <w:r>
-        <w:rPr>
-          <w:i w:val="0"/>
-          <w:color w:val="auto"/>
-        </w:rPr>
-        <w:t xml:space="preserve"> en comparer la copie de table 1 à la copie de table 2) et si dans la ligne/colonne on ne détecte aucun mouvement, on ajoute 1 à une variable (initialiser à 0 au début de la fonction) et vu qu’on à 4 lignes/colonnes si en allant à droite rien ne change on ajoute 4.</w:t>
+        <w:t>Quand la table n’a aucun changement (on voit ça en comparer la copie de table 1 à la copie de table 2) et si dans la ligne/colonne on ne détecte aucun mouvement, on ajoute 1 à une variable (initialiser à 0 au début de la fonction) et vu qu’on à 4 lignes/colonnes si en allant à droite rien ne change on ajoute 4.</w:t>
       </w:r>
     </w:p>
     <w:p>
@@ -5038,14 +5075,7 @@
                                 <w:sz w:val="10"/>
                                 <w:lang w:val="fr-CH"/>
                               </w:rPr>
-                              <w:t>Var</w:t>
-                            </w:r>
-                            <w:r>
-                              <w:rPr>
-                                <w:sz w:val="10"/>
-                                <w:lang w:val="fr-CH"/>
-                              </w:rPr>
-                              <w:t>+=0</w:t>
+                              <w:t>Var+=0</w:t>
                             </w:r>
                           </w:p>
                         </w:txbxContent>
@@ -6523,14 +6553,14 @@
       <w:pPr>
         <w:pStyle w:val="Titre1"/>
       </w:pPr>
-      <w:bookmarkStart w:id="20" w:name="_Toc25553321"/>
-      <w:bookmarkStart w:id="21" w:name="_Toc71691025"/>
-      <w:bookmarkStart w:id="22" w:name="_Toc130551680"/>
+      <w:bookmarkStart w:id="20" w:name="_Toc130551680"/>
+      <w:bookmarkStart w:id="21" w:name="_Toc25553321"/>
+      <w:bookmarkStart w:id="22" w:name="_Toc71691025"/>
       <w:r>
         <w:lastRenderedPageBreak/>
         <w:t>Tests</w:t>
       </w:r>
-      <w:bookmarkEnd w:id="22"/>
+      <w:bookmarkEnd w:id="20"/>
     </w:p>
     <w:p>
       <w:pPr>
@@ -6555,7 +6585,7 @@
         </w:rPr>
         <w:t>est</w:t>
       </w:r>
-      <w:bookmarkEnd w:id="20"/>
+      <w:bookmarkEnd w:id="21"/>
       <w:r>
         <w:rPr>
           <w:i w:val="0"/>
@@ -6563,7 +6593,7 @@
         </w:rPr>
         <w:t>s effectués</w:t>
       </w:r>
-      <w:bookmarkEnd w:id="21"/>
+      <w:bookmarkEnd w:id="22"/>
       <w:bookmarkEnd w:id="23"/>
     </w:p>
     <w:p>
@@ -8023,7 +8053,7 @@
         <w:rStyle w:val="Numrodepage"/>
         <w:noProof/>
       </w:rPr>
-      <w:t>10</w:t>
+      <w:t>5</w:t>
     </w:r>
     <w:r>
       <w:rPr>
@@ -8056,7 +8086,7 @@
       <w:rPr>
         <w:noProof/>
       </w:rPr>
-      <w:t>24/03/2023 08:20:00</w:t>
+      <w:t>24/03/2023 12:01:00</w:t>
     </w:r>
     <w:r>
       <w:rPr>

</xml_diff>